<commit_message>
Update the Iteration Plan v2
</commit_message>
<xml_diff>
--- a/Documentation/Iterations/Iteration 1/Iteration 1 Plan v2.docx
+++ b/Documentation/Iterations/Iteration 1/Iteration 1 Plan v2.docx
@@ -1401,15 +1401,16 @@
         <w:tblLook w:val="0000" w:firstRow="0" w:lastRow="0" w:firstColumn="0" w:lastColumn="0" w:noHBand="0" w:noVBand="0"/>
       </w:tblPr>
       <w:tblGrid>
-        <w:gridCol w:w="1451"/>
-        <w:gridCol w:w="786"/>
-        <w:gridCol w:w="886"/>
-        <w:gridCol w:w="901"/>
-        <w:gridCol w:w="1192"/>
-        <w:gridCol w:w="878"/>
-        <w:gridCol w:w="1474"/>
-        <w:gridCol w:w="795"/>
-        <w:gridCol w:w="987"/>
+        <w:gridCol w:w="1216"/>
+        <w:gridCol w:w="756"/>
+        <w:gridCol w:w="854"/>
+        <w:gridCol w:w="736"/>
+        <w:gridCol w:w="1146"/>
+        <w:gridCol w:w="847"/>
+        <w:gridCol w:w="1226"/>
+        <w:gridCol w:w="851"/>
+        <w:gridCol w:w="767"/>
+        <w:gridCol w:w="951"/>
       </w:tblGrid>
       <w:tr>
         <w:trPr>
@@ -1418,7 +1419,7 @@
         </w:trPr>
         <w:tc>
           <w:tcPr>
-            <w:tcW w:w="1699" w:type="dxa"/>
+            <w:tcW w:w="1278" w:type="dxa"/>
             <w:shd w:val="clear" w:color="auto" w:fill="8EAADB" w:themeFill="accent1" w:themeFillTint="99"/>
           </w:tcPr>
           <w:p>
@@ -1439,17 +1440,27 @@
                 <w:color w:val="000000" w:themeColor="text1"/>
                 <w:lang w:eastAsia="ja-JP"/>
               </w:rPr>
-              <w:t xml:space="preserve">Name </w:t>
-            </w:r>
-            <w:r>
+              <w:t>Name or key words of description</w:t>
+            </w:r>
+          </w:p>
+        </w:tc>
+        <w:tc>
+          <w:tcPr>
+            <w:tcW w:w="790" w:type="dxa"/>
+            <w:shd w:val="clear" w:color="auto" w:fill="8EAADB" w:themeFill="accent1" w:themeFillTint="99"/>
+            <w:noWrap/>
+          </w:tcPr>
+          <w:p>
+            <w:pPr>
+              <w:spacing w:before="60" w:line="240" w:lineRule="auto"/>
+              <w:jc w:val="center"/>
               <w:rPr>
                 <w:rFonts w:cs="Arial"/>
                 <w:b/>
                 <w:color w:val="000000" w:themeColor="text1"/>
                 <w:lang w:eastAsia="ja-JP"/>
               </w:rPr>
-              <w:t xml:space="preserve">or </w:t>
-            </w:r>
+            </w:pPr>
             <w:r>
               <w:rPr>
                 <w:rFonts w:cs="Arial"/>
@@ -1457,17 +1468,26 @@
                 <w:color w:val="000000" w:themeColor="text1"/>
                 <w:lang w:eastAsia="ja-JP"/>
               </w:rPr>
-              <w:t xml:space="preserve">key words of </w:t>
-            </w:r>
-            <w:r>
+              <w:t>Priority</w:t>
+            </w:r>
+          </w:p>
+        </w:tc>
+        <w:tc>
+          <w:tcPr>
+            <w:tcW w:w="893" w:type="dxa"/>
+            <w:shd w:val="clear" w:color="auto" w:fill="8EAADB" w:themeFill="accent1" w:themeFillTint="99"/>
+          </w:tcPr>
+          <w:p>
+            <w:pPr>
+              <w:spacing w:before="60" w:line="240" w:lineRule="auto"/>
+              <w:jc w:val="center"/>
               <w:rPr>
                 <w:rFonts w:cs="Arial"/>
                 <w:b/>
                 <w:color w:val="000000" w:themeColor="text1"/>
                 <w:lang w:eastAsia="ja-JP"/>
               </w:rPr>
-              <w:t>d</w:t>
-            </w:r>
+            </w:pPr>
             <w:r>
               <w:rPr>
                 <w:rFonts w:cs="Arial"/>
@@ -1475,15 +1495,14 @@
                 <w:color w:val="000000" w:themeColor="text1"/>
                 <w:lang w:eastAsia="ja-JP"/>
               </w:rPr>
-              <w:t>escription</w:t>
-            </w:r>
-          </w:p>
-        </w:tc>
-        <w:tc>
-          <w:tcPr>
-            <w:tcW w:w="900" w:type="dxa"/>
+              <w:t>Size estimate (points)</w:t>
+            </w:r>
+          </w:p>
+        </w:tc>
+        <w:tc>
+          <w:tcPr>
+            <w:tcW w:w="793" w:type="dxa"/>
             <w:shd w:val="clear" w:color="auto" w:fill="8EAADB" w:themeFill="accent1" w:themeFillTint="99"/>
-            <w:noWrap/>
           </w:tcPr>
           <w:p>
             <w:pPr>
@@ -1503,13 +1522,13 @@
                 <w:color w:val="000000" w:themeColor="text1"/>
                 <w:lang w:eastAsia="ja-JP"/>
               </w:rPr>
-              <w:t>Priority</w:t>
-            </w:r>
-          </w:p>
-        </w:tc>
-        <w:tc>
-          <w:tcPr>
-            <w:tcW w:w="858" w:type="dxa"/>
+              <w:t>State</w:t>
+            </w:r>
+          </w:p>
+        </w:tc>
+        <w:tc>
+          <w:tcPr>
+            <w:tcW w:w="1203" w:type="dxa"/>
             <w:shd w:val="clear" w:color="auto" w:fill="8EAADB" w:themeFill="accent1" w:themeFillTint="99"/>
           </w:tcPr>
           <w:p>
@@ -1530,17 +1549,26 @@
                 <w:color w:val="000000" w:themeColor="text1"/>
                 <w:lang w:eastAsia="ja-JP"/>
               </w:rPr>
-              <w:t>Size estimate (</w:t>
-            </w:r>
-            <w:r>
+              <w:t>Reference material</w:t>
+            </w:r>
+          </w:p>
+        </w:tc>
+        <w:tc>
+          <w:tcPr>
+            <w:tcW w:w="886" w:type="dxa"/>
+            <w:shd w:val="clear" w:color="auto" w:fill="8EAADB" w:themeFill="accent1" w:themeFillTint="99"/>
+          </w:tcPr>
+          <w:p>
+            <w:pPr>
+              <w:spacing w:before="60" w:line="240" w:lineRule="auto"/>
+              <w:jc w:val="center"/>
               <w:rPr>
                 <w:rFonts w:cs="Arial"/>
                 <w:b/>
                 <w:color w:val="000000" w:themeColor="text1"/>
                 <w:lang w:eastAsia="ja-JP"/>
               </w:rPr>
-              <w:t>p</w:t>
-            </w:r>
+            </w:pPr>
             <w:r>
               <w:rPr>
                 <w:rFonts w:cs="Arial"/>
@@ -1548,13 +1576,13 @@
                 <w:color w:val="000000" w:themeColor="text1"/>
                 <w:lang w:eastAsia="ja-JP"/>
               </w:rPr>
-              <w:t>oints)</w:t>
-            </w:r>
-          </w:p>
-        </w:tc>
-        <w:tc>
-          <w:tcPr>
-            <w:tcW w:w="1038" w:type="dxa"/>
+              <w:t>Target iteration</w:t>
+            </w:r>
+          </w:p>
+        </w:tc>
+        <w:tc>
+          <w:tcPr>
+            <w:tcW w:w="1489" w:type="dxa"/>
             <w:shd w:val="clear" w:color="auto" w:fill="8EAADB" w:themeFill="accent1" w:themeFillTint="99"/>
           </w:tcPr>
           <w:p>
@@ -1575,13 +1603,13 @@
                 <w:color w:val="000000" w:themeColor="text1"/>
                 <w:lang w:eastAsia="ja-JP"/>
               </w:rPr>
-              <w:t>State</w:t>
-            </w:r>
-          </w:p>
-        </w:tc>
-        <w:tc>
-          <w:tcPr>
-            <w:tcW w:w="854" w:type="dxa"/>
+              <w:t>Assigned to (name)</w:t>
+            </w:r>
+          </w:p>
+        </w:tc>
+        <w:tc>
+          <w:tcPr>
+            <w:tcW w:w="221" w:type="dxa"/>
             <w:shd w:val="clear" w:color="auto" w:fill="8EAADB" w:themeFill="accent1" w:themeFillTint="99"/>
           </w:tcPr>
           <w:p>
@@ -1602,17 +1630,26 @@
                 <w:color w:val="000000" w:themeColor="text1"/>
                 <w:lang w:eastAsia="ja-JP"/>
               </w:rPr>
-              <w:t>Refer</w:t>
-            </w:r>
-            <w:r>
+              <w:t>Estimate of hours work</w:t>
+            </w:r>
+          </w:p>
+        </w:tc>
+        <w:tc>
+          <w:tcPr>
+            <w:tcW w:w="801" w:type="dxa"/>
+            <w:shd w:val="clear" w:color="auto" w:fill="8EAADB" w:themeFill="accent1" w:themeFillTint="99"/>
+          </w:tcPr>
+          <w:p>
+            <w:pPr>
+              <w:spacing w:before="60" w:line="240" w:lineRule="auto"/>
+              <w:jc w:val="center"/>
               <w:rPr>
                 <w:rFonts w:cs="Arial"/>
                 <w:b/>
                 <w:color w:val="000000" w:themeColor="text1"/>
                 <w:lang w:eastAsia="ja-JP"/>
               </w:rPr>
-              <w:t>e</w:t>
-            </w:r>
+            </w:pPr>
             <w:r>
               <w:rPr>
                 <w:rFonts w:cs="Arial"/>
@@ -1620,103 +1657,13 @@
                 <w:color w:val="000000" w:themeColor="text1"/>
                 <w:lang w:eastAsia="ja-JP"/>
               </w:rPr>
-              <w:t>nce material</w:t>
-            </w:r>
-          </w:p>
-        </w:tc>
-        <w:tc>
-          <w:tcPr>
-            <w:tcW w:w="851" w:type="dxa"/>
-            <w:shd w:val="clear" w:color="auto" w:fill="8EAADB" w:themeFill="accent1" w:themeFillTint="99"/>
-          </w:tcPr>
-          <w:p>
-            <w:pPr>
-              <w:spacing w:before="60" w:line="240" w:lineRule="auto"/>
-              <w:jc w:val="center"/>
-              <w:rPr>
-                <w:rFonts w:cs="Arial"/>
-                <w:b/>
-                <w:color w:val="000000" w:themeColor="text1"/>
-                <w:lang w:eastAsia="ja-JP"/>
-              </w:rPr>
-            </w:pPr>
-            <w:r>
-              <w:rPr>
-                <w:rFonts w:cs="Arial"/>
-                <w:b/>
-                <w:color w:val="000000" w:themeColor="text1"/>
-                <w:lang w:eastAsia="ja-JP"/>
-              </w:rPr>
-              <w:t>Target iteration</w:t>
-            </w:r>
-          </w:p>
-        </w:tc>
-        <w:tc>
-          <w:tcPr>
-            <w:tcW w:w="0" w:type="auto"/>
-            <w:shd w:val="clear" w:color="auto" w:fill="8EAADB" w:themeFill="accent1" w:themeFillTint="99"/>
-          </w:tcPr>
-          <w:p>
-            <w:pPr>
-              <w:spacing w:before="60" w:line="240" w:lineRule="auto"/>
-              <w:jc w:val="center"/>
-              <w:rPr>
-                <w:rFonts w:cs="Arial"/>
-                <w:b/>
-                <w:color w:val="000000" w:themeColor="text1"/>
-                <w:lang w:eastAsia="ja-JP"/>
-              </w:rPr>
-            </w:pPr>
-            <w:r>
-              <w:rPr>
-                <w:rFonts w:cs="Arial"/>
-                <w:b/>
-                <w:color w:val="000000" w:themeColor="text1"/>
-                <w:lang w:eastAsia="ja-JP"/>
-              </w:rPr>
-              <w:t>Assigned to</w:t>
-            </w:r>
-            <w:r>
-              <w:rPr>
-                <w:rFonts w:cs="Arial"/>
-                <w:b/>
-                <w:color w:val="000000" w:themeColor="text1"/>
-                <w:lang w:eastAsia="ja-JP"/>
-              </w:rPr>
-              <w:t xml:space="preserve"> (name)</w:t>
-            </w:r>
-          </w:p>
-        </w:tc>
-        <w:tc>
-          <w:tcPr>
-            <w:tcW w:w="0" w:type="auto"/>
-            <w:shd w:val="clear" w:color="auto" w:fill="8EAADB" w:themeFill="accent1" w:themeFillTint="99"/>
-          </w:tcPr>
-          <w:p>
-            <w:pPr>
-              <w:spacing w:before="60" w:line="240" w:lineRule="auto"/>
-              <w:jc w:val="center"/>
-              <w:rPr>
-                <w:rFonts w:cs="Arial"/>
-                <w:b/>
-                <w:color w:val="000000" w:themeColor="text1"/>
-                <w:lang w:eastAsia="ja-JP"/>
-              </w:rPr>
-            </w:pPr>
-            <w:r>
-              <w:rPr>
-                <w:rFonts w:cs="Arial"/>
-                <w:b/>
-                <w:color w:val="000000" w:themeColor="text1"/>
-                <w:lang w:eastAsia="ja-JP"/>
-              </w:rPr>
               <w:t>Hours worked</w:t>
             </w:r>
           </w:p>
         </w:tc>
         <w:tc>
           <w:tcPr>
-            <w:tcW w:w="0" w:type="auto"/>
+            <w:tcW w:w="996" w:type="dxa"/>
             <w:shd w:val="clear" w:color="auto" w:fill="8EAADB" w:themeFill="accent1" w:themeFillTint="99"/>
           </w:tcPr>
           <w:p>
@@ -1749,7 +1696,7 @@
         </w:trPr>
         <w:tc>
           <w:tcPr>
-            <w:tcW w:w="1699" w:type="dxa"/>
+            <w:tcW w:w="1278" w:type="dxa"/>
             <w:shd w:val="clear" w:color="auto" w:fill="auto"/>
             <w:noWrap/>
           </w:tcPr>
@@ -1770,7 +1717,7 @@
         </w:tc>
         <w:tc>
           <w:tcPr>
-            <w:tcW w:w="900" w:type="dxa"/>
+            <w:tcW w:w="790" w:type="dxa"/>
             <w:shd w:val="clear" w:color="auto" w:fill="auto"/>
             <w:noWrap/>
             <w:vAlign w:val="bottom"/>
@@ -1797,7 +1744,7 @@
         </w:tc>
         <w:tc>
           <w:tcPr>
-            <w:tcW w:w="858" w:type="dxa"/>
+            <w:tcW w:w="893" w:type="dxa"/>
             <w:shd w:val="clear" w:color="auto" w:fill="auto"/>
             <w:noWrap/>
             <w:vAlign w:val="bottom"/>
@@ -1824,7 +1771,7 @@
         </w:tc>
         <w:tc>
           <w:tcPr>
-            <w:tcW w:w="1038" w:type="dxa"/>
+            <w:tcW w:w="793" w:type="dxa"/>
             <w:shd w:val="clear" w:color="auto" w:fill="auto"/>
             <w:noWrap/>
             <w:vAlign w:val="bottom"/>
@@ -1851,29 +1798,80 @@
         </w:tc>
         <w:tc>
           <w:tcPr>
-            <w:tcW w:w="854" w:type="dxa"/>
-            <w:shd w:val="clear" w:color="auto" w:fill="auto"/>
-            <w:noWrap/>
-            <w:vAlign w:val="bottom"/>
-          </w:tcPr>
-          <w:p>
-            <w:pPr>
-              <w:spacing w:line="240" w:lineRule="auto"/>
-              <w:jc w:val="center"/>
-              <w:rPr>
-                <w:rFonts w:cs="Arial"/>
-                <w:color w:val="000000" w:themeColor="text1"/>
-                <w:lang w:eastAsia="ja-JP"/>
-              </w:rPr>
-            </w:pPr>
-          </w:p>
-        </w:tc>
-        <w:tc>
-          <w:tcPr>
-            <w:tcW w:w="851" w:type="dxa"/>
-            <w:shd w:val="clear" w:color="auto" w:fill="auto"/>
-            <w:noWrap/>
-            <w:vAlign w:val="bottom"/>
+            <w:tcW w:w="1203" w:type="dxa"/>
+            <w:shd w:val="clear" w:color="auto" w:fill="auto"/>
+            <w:noWrap/>
+            <w:vAlign w:val="bottom"/>
+          </w:tcPr>
+          <w:p>
+            <w:pPr>
+              <w:spacing w:line="240" w:lineRule="auto"/>
+              <w:jc w:val="center"/>
+              <w:rPr>
+                <w:rFonts w:cs="Arial"/>
+                <w:color w:val="000000" w:themeColor="text1"/>
+                <w:lang w:eastAsia="ja-JP"/>
+              </w:rPr>
+            </w:pPr>
+          </w:p>
+        </w:tc>
+        <w:tc>
+          <w:tcPr>
+            <w:tcW w:w="886" w:type="dxa"/>
+            <w:shd w:val="clear" w:color="auto" w:fill="auto"/>
+            <w:noWrap/>
+            <w:vAlign w:val="bottom"/>
+          </w:tcPr>
+          <w:p>
+            <w:pPr>
+              <w:spacing w:line="240" w:lineRule="auto"/>
+              <w:jc w:val="center"/>
+              <w:rPr>
+                <w:rFonts w:cs="Arial"/>
+                <w:color w:val="000000" w:themeColor="text1"/>
+                <w:lang w:eastAsia="ja-JP"/>
+              </w:rPr>
+            </w:pPr>
+          </w:p>
+        </w:tc>
+        <w:tc>
+          <w:tcPr>
+            <w:tcW w:w="1489" w:type="dxa"/>
+            <w:shd w:val="clear" w:color="auto" w:fill="auto"/>
+            <w:noWrap/>
+            <w:vAlign w:val="bottom"/>
+          </w:tcPr>
+          <w:p>
+            <w:pPr>
+              <w:spacing w:line="240" w:lineRule="auto"/>
+              <w:jc w:val="center"/>
+              <w:rPr>
+                <w:rFonts w:cs="Arial"/>
+                <w:color w:val="000000" w:themeColor="text1"/>
+                <w:lang w:eastAsia="ja-JP"/>
+              </w:rPr>
+            </w:pPr>
+            <w:r>
+              <w:rPr>
+                <w:rFonts w:cs="Arial"/>
+                <w:color w:val="000000" w:themeColor="text1"/>
+                <w:lang w:eastAsia="ja-JP"/>
+              </w:rPr>
+              <w:t>Hieu</w:t>
+            </w:r>
+            <w:r>
+              <w:rPr>
+                <w:rFonts w:cs="Arial"/>
+                <w:color w:val="000000" w:themeColor="text1"/>
+                <w:lang w:eastAsia="ja-JP"/>
+              </w:rPr>
+              <w:t xml:space="preserve"> Hanh Tran</w:t>
+            </w:r>
+          </w:p>
+        </w:tc>
+        <w:tc>
+          <w:tcPr>
+            <w:tcW w:w="221" w:type="dxa"/>
           </w:tcPr>
           <w:p>
             <w:pPr>
@@ -1897,71 +1895,26 @@
         </w:tc>
         <w:tc>
           <w:tcPr>
-            <w:tcW w:w="0" w:type="auto"/>
-            <w:shd w:val="clear" w:color="auto" w:fill="auto"/>
-            <w:noWrap/>
-            <w:vAlign w:val="bottom"/>
-          </w:tcPr>
-          <w:p>
-            <w:pPr>
-              <w:spacing w:line="240" w:lineRule="auto"/>
-              <w:jc w:val="center"/>
-              <w:rPr>
-                <w:rFonts w:cs="Arial"/>
-                <w:color w:val="000000" w:themeColor="text1"/>
-                <w:lang w:eastAsia="ja-JP"/>
-              </w:rPr>
-            </w:pPr>
-            <w:proofErr w:type="spellStart"/>
-            <w:r>
-              <w:rPr>
-                <w:rFonts w:cs="Arial"/>
-                <w:color w:val="000000" w:themeColor="text1"/>
-                <w:lang w:eastAsia="ja-JP"/>
-              </w:rPr>
-              <w:t>He</w:t>
-            </w:r>
-            <w:r>
-              <w:rPr>
-                <w:rFonts w:cs="Arial"/>
-                <w:color w:val="000000" w:themeColor="text1"/>
-                <w:lang w:eastAsia="ja-JP"/>
-              </w:rPr>
-              <w:t>iu</w:t>
-            </w:r>
-            <w:proofErr w:type="spellEnd"/>
-            <w:r>
-              <w:rPr>
-                <w:rFonts w:cs="Arial"/>
-                <w:color w:val="000000" w:themeColor="text1"/>
-                <w:lang w:eastAsia="ja-JP"/>
-              </w:rPr>
-              <w:t xml:space="preserve"> Hanh Tran</w:t>
-            </w:r>
-          </w:p>
-        </w:tc>
-        <w:tc>
-          <w:tcPr>
-            <w:tcW w:w="0" w:type="auto"/>
-            <w:shd w:val="clear" w:color="auto" w:fill="auto"/>
-            <w:noWrap/>
-            <w:vAlign w:val="bottom"/>
-          </w:tcPr>
-          <w:p>
-            <w:pPr>
-              <w:spacing w:line="240" w:lineRule="auto"/>
-              <w:jc w:val="center"/>
-              <w:rPr>
-                <w:rFonts w:cs="Arial"/>
-                <w:color w:val="000000" w:themeColor="text1"/>
-                <w:lang w:eastAsia="ja-JP"/>
-              </w:rPr>
-            </w:pPr>
-          </w:p>
-        </w:tc>
-        <w:tc>
-          <w:tcPr>
-            <w:tcW w:w="0" w:type="auto"/>
+            <w:tcW w:w="801" w:type="dxa"/>
+            <w:shd w:val="clear" w:color="auto" w:fill="auto"/>
+            <w:noWrap/>
+            <w:vAlign w:val="bottom"/>
+          </w:tcPr>
+          <w:p>
+            <w:pPr>
+              <w:spacing w:line="240" w:lineRule="auto"/>
+              <w:jc w:val="center"/>
+              <w:rPr>
+                <w:rFonts w:cs="Arial"/>
+                <w:color w:val="000000" w:themeColor="text1"/>
+                <w:lang w:eastAsia="ja-JP"/>
+              </w:rPr>
+            </w:pPr>
+          </w:p>
+        </w:tc>
+        <w:tc>
+          <w:tcPr>
+            <w:tcW w:w="996" w:type="dxa"/>
             <w:shd w:val="clear" w:color="auto" w:fill="auto"/>
             <w:noWrap/>
             <w:vAlign w:val="bottom"/>
@@ -1994,7 +1947,7 @@
         </w:trPr>
         <w:tc>
           <w:tcPr>
-            <w:tcW w:w="1699" w:type="dxa"/>
+            <w:tcW w:w="1278" w:type="dxa"/>
             <w:shd w:val="clear" w:color="auto" w:fill="auto"/>
             <w:noWrap/>
           </w:tcPr>
@@ -2023,7 +1976,7 @@
         </w:tc>
         <w:tc>
           <w:tcPr>
-            <w:tcW w:w="900" w:type="dxa"/>
+            <w:tcW w:w="790" w:type="dxa"/>
             <w:shd w:val="clear" w:color="auto" w:fill="auto"/>
             <w:noWrap/>
             <w:vAlign w:val="bottom"/>
@@ -2050,7 +2003,7 @@
         </w:tc>
         <w:tc>
           <w:tcPr>
-            <w:tcW w:w="858" w:type="dxa"/>
+            <w:tcW w:w="893" w:type="dxa"/>
             <w:shd w:val="clear" w:color="auto" w:fill="auto"/>
             <w:noWrap/>
             <w:vAlign w:val="bottom"/>
@@ -2077,7 +2030,7 @@
         </w:tc>
         <w:tc>
           <w:tcPr>
-            <w:tcW w:w="1038" w:type="dxa"/>
+            <w:tcW w:w="793" w:type="dxa"/>
             <w:shd w:val="clear" w:color="auto" w:fill="auto"/>
             <w:noWrap/>
             <w:vAlign w:val="bottom"/>
@@ -2104,29 +2057,72 @@
         </w:tc>
         <w:tc>
           <w:tcPr>
-            <w:tcW w:w="854" w:type="dxa"/>
-            <w:shd w:val="clear" w:color="auto" w:fill="auto"/>
-            <w:noWrap/>
-            <w:vAlign w:val="bottom"/>
-          </w:tcPr>
-          <w:p>
-            <w:pPr>
-              <w:spacing w:line="240" w:lineRule="auto"/>
-              <w:jc w:val="center"/>
-              <w:rPr>
-                <w:rFonts w:cs="Arial"/>
-                <w:color w:val="000000" w:themeColor="text1"/>
-                <w:lang w:eastAsia="ja-JP"/>
-              </w:rPr>
-            </w:pPr>
-          </w:p>
-        </w:tc>
-        <w:tc>
-          <w:tcPr>
-            <w:tcW w:w="851" w:type="dxa"/>
-            <w:shd w:val="clear" w:color="auto" w:fill="auto"/>
-            <w:noWrap/>
-            <w:vAlign w:val="bottom"/>
+            <w:tcW w:w="1203" w:type="dxa"/>
+            <w:shd w:val="clear" w:color="auto" w:fill="auto"/>
+            <w:noWrap/>
+            <w:vAlign w:val="bottom"/>
+          </w:tcPr>
+          <w:p>
+            <w:pPr>
+              <w:spacing w:line="240" w:lineRule="auto"/>
+              <w:jc w:val="center"/>
+              <w:rPr>
+                <w:rFonts w:cs="Arial"/>
+                <w:color w:val="000000" w:themeColor="text1"/>
+                <w:lang w:eastAsia="ja-JP"/>
+              </w:rPr>
+            </w:pPr>
+          </w:p>
+        </w:tc>
+        <w:tc>
+          <w:tcPr>
+            <w:tcW w:w="886" w:type="dxa"/>
+            <w:shd w:val="clear" w:color="auto" w:fill="auto"/>
+            <w:noWrap/>
+            <w:vAlign w:val="bottom"/>
+          </w:tcPr>
+          <w:p>
+            <w:pPr>
+              <w:spacing w:line="240" w:lineRule="auto"/>
+              <w:jc w:val="center"/>
+              <w:rPr>
+                <w:rFonts w:cs="Arial"/>
+                <w:color w:val="000000" w:themeColor="text1"/>
+                <w:lang w:eastAsia="ja-JP"/>
+              </w:rPr>
+            </w:pPr>
+          </w:p>
+        </w:tc>
+        <w:tc>
+          <w:tcPr>
+            <w:tcW w:w="1489" w:type="dxa"/>
+            <w:shd w:val="clear" w:color="auto" w:fill="auto"/>
+            <w:noWrap/>
+            <w:vAlign w:val="bottom"/>
+          </w:tcPr>
+          <w:p>
+            <w:pPr>
+              <w:spacing w:line="240" w:lineRule="auto"/>
+              <w:jc w:val="center"/>
+              <w:rPr>
+                <w:rFonts w:cs="Arial"/>
+                <w:color w:val="000000" w:themeColor="text1"/>
+                <w:lang w:eastAsia="ja-JP"/>
+              </w:rPr>
+            </w:pPr>
+            <w:r>
+              <w:rPr>
+                <w:rFonts w:cs="Arial"/>
+                <w:color w:val="000000" w:themeColor="text1"/>
+                <w:lang w:eastAsia="ja-JP"/>
+              </w:rPr>
+              <w:t>Shirish Maharjan</w:t>
+            </w:r>
+          </w:p>
+        </w:tc>
+        <w:tc>
+          <w:tcPr>
+            <w:tcW w:w="221" w:type="dxa"/>
           </w:tcPr>
           <w:p>
             <w:pPr>
@@ -2150,53 +2146,26 @@
         </w:tc>
         <w:tc>
           <w:tcPr>
-            <w:tcW w:w="0" w:type="auto"/>
-            <w:shd w:val="clear" w:color="auto" w:fill="auto"/>
-            <w:noWrap/>
-            <w:vAlign w:val="bottom"/>
-          </w:tcPr>
-          <w:p>
-            <w:pPr>
-              <w:spacing w:line="240" w:lineRule="auto"/>
-              <w:jc w:val="center"/>
-              <w:rPr>
-                <w:rFonts w:cs="Arial"/>
-                <w:color w:val="000000" w:themeColor="text1"/>
-                <w:lang w:eastAsia="ja-JP"/>
-              </w:rPr>
-            </w:pPr>
-            <w:r>
-              <w:rPr>
-                <w:rFonts w:cs="Arial"/>
-                <w:color w:val="000000" w:themeColor="text1"/>
-                <w:lang w:eastAsia="ja-JP"/>
-              </w:rPr>
-              <w:t>Shirish Maharjan</w:t>
-            </w:r>
-          </w:p>
-        </w:tc>
-        <w:tc>
-          <w:tcPr>
-            <w:tcW w:w="0" w:type="auto"/>
-            <w:shd w:val="clear" w:color="auto" w:fill="auto"/>
-            <w:noWrap/>
-            <w:vAlign w:val="bottom"/>
-          </w:tcPr>
-          <w:p>
-            <w:pPr>
-              <w:spacing w:line="240" w:lineRule="auto"/>
-              <w:jc w:val="center"/>
-              <w:rPr>
-                <w:rFonts w:cs="Arial"/>
-                <w:color w:val="000000" w:themeColor="text1"/>
-                <w:lang w:eastAsia="ja-JP"/>
-              </w:rPr>
-            </w:pPr>
-          </w:p>
-        </w:tc>
-        <w:tc>
-          <w:tcPr>
-            <w:tcW w:w="0" w:type="auto"/>
+            <w:tcW w:w="801" w:type="dxa"/>
+            <w:shd w:val="clear" w:color="auto" w:fill="auto"/>
+            <w:noWrap/>
+            <w:vAlign w:val="bottom"/>
+          </w:tcPr>
+          <w:p>
+            <w:pPr>
+              <w:spacing w:line="240" w:lineRule="auto"/>
+              <w:jc w:val="center"/>
+              <w:rPr>
+                <w:rFonts w:cs="Arial"/>
+                <w:color w:val="000000" w:themeColor="text1"/>
+                <w:lang w:eastAsia="ja-JP"/>
+              </w:rPr>
+            </w:pPr>
+          </w:p>
+        </w:tc>
+        <w:tc>
+          <w:tcPr>
+            <w:tcW w:w="996" w:type="dxa"/>
             <w:shd w:val="clear" w:color="auto" w:fill="auto"/>
             <w:noWrap/>
             <w:vAlign w:val="bottom"/>
@@ -2229,7 +2198,7 @@
         </w:trPr>
         <w:tc>
           <w:tcPr>
-            <w:tcW w:w="1699" w:type="dxa"/>
+            <w:tcW w:w="1278" w:type="dxa"/>
             <w:shd w:val="clear" w:color="auto" w:fill="auto"/>
             <w:noWrap/>
           </w:tcPr>
@@ -2250,7 +2219,7 @@
         </w:tc>
         <w:tc>
           <w:tcPr>
-            <w:tcW w:w="900" w:type="dxa"/>
+            <w:tcW w:w="790" w:type="dxa"/>
             <w:shd w:val="clear" w:color="auto" w:fill="auto"/>
             <w:noWrap/>
             <w:vAlign w:val="bottom"/>
@@ -2277,7 +2246,7 @@
         </w:tc>
         <w:tc>
           <w:tcPr>
-            <w:tcW w:w="858" w:type="dxa"/>
+            <w:tcW w:w="893" w:type="dxa"/>
             <w:shd w:val="clear" w:color="auto" w:fill="auto"/>
             <w:noWrap/>
             <w:vAlign w:val="bottom"/>
@@ -2304,7 +2273,7 @@
         </w:tc>
         <w:tc>
           <w:tcPr>
-            <w:tcW w:w="1038" w:type="dxa"/>
+            <w:tcW w:w="793" w:type="dxa"/>
             <w:shd w:val="clear" w:color="auto" w:fill="auto"/>
             <w:noWrap/>
             <w:vAlign w:val="bottom"/>
@@ -2331,29 +2300,72 @@
         </w:tc>
         <w:tc>
           <w:tcPr>
-            <w:tcW w:w="854" w:type="dxa"/>
-            <w:shd w:val="clear" w:color="auto" w:fill="auto"/>
-            <w:noWrap/>
-            <w:vAlign w:val="bottom"/>
-          </w:tcPr>
-          <w:p>
-            <w:pPr>
-              <w:spacing w:line="240" w:lineRule="auto"/>
-              <w:jc w:val="center"/>
-              <w:rPr>
-                <w:rFonts w:cs="Arial"/>
-                <w:color w:val="000000" w:themeColor="text1"/>
-                <w:lang w:eastAsia="ja-JP"/>
-              </w:rPr>
-            </w:pPr>
-          </w:p>
-        </w:tc>
-        <w:tc>
-          <w:tcPr>
-            <w:tcW w:w="851" w:type="dxa"/>
-            <w:shd w:val="clear" w:color="auto" w:fill="auto"/>
-            <w:noWrap/>
-            <w:vAlign w:val="bottom"/>
+            <w:tcW w:w="1203" w:type="dxa"/>
+            <w:shd w:val="clear" w:color="auto" w:fill="auto"/>
+            <w:noWrap/>
+            <w:vAlign w:val="bottom"/>
+          </w:tcPr>
+          <w:p>
+            <w:pPr>
+              <w:spacing w:line="240" w:lineRule="auto"/>
+              <w:jc w:val="center"/>
+              <w:rPr>
+                <w:rFonts w:cs="Arial"/>
+                <w:color w:val="000000" w:themeColor="text1"/>
+                <w:lang w:eastAsia="ja-JP"/>
+              </w:rPr>
+            </w:pPr>
+          </w:p>
+        </w:tc>
+        <w:tc>
+          <w:tcPr>
+            <w:tcW w:w="886" w:type="dxa"/>
+            <w:shd w:val="clear" w:color="auto" w:fill="auto"/>
+            <w:noWrap/>
+            <w:vAlign w:val="bottom"/>
+          </w:tcPr>
+          <w:p>
+            <w:pPr>
+              <w:spacing w:line="240" w:lineRule="auto"/>
+              <w:jc w:val="center"/>
+              <w:rPr>
+                <w:rFonts w:cs="Arial"/>
+                <w:color w:val="000000" w:themeColor="text1"/>
+                <w:lang w:eastAsia="ja-JP"/>
+              </w:rPr>
+            </w:pPr>
+          </w:p>
+        </w:tc>
+        <w:tc>
+          <w:tcPr>
+            <w:tcW w:w="1489" w:type="dxa"/>
+            <w:shd w:val="clear" w:color="auto" w:fill="auto"/>
+            <w:noWrap/>
+            <w:vAlign w:val="bottom"/>
+          </w:tcPr>
+          <w:p>
+            <w:pPr>
+              <w:spacing w:line="240" w:lineRule="auto"/>
+              <w:jc w:val="center"/>
+              <w:rPr>
+                <w:rFonts w:cs="Arial"/>
+                <w:color w:val="000000" w:themeColor="text1"/>
+                <w:lang w:eastAsia="ja-JP"/>
+              </w:rPr>
+            </w:pPr>
+            <w:r>
+              <w:rPr>
+                <w:rFonts w:cs="Arial"/>
+                <w:color w:val="000000" w:themeColor="text1"/>
+                <w:lang w:eastAsia="ja-JP"/>
+              </w:rPr>
+              <w:t>Arik Maharjan</w:t>
+            </w:r>
+          </w:p>
+        </w:tc>
+        <w:tc>
+          <w:tcPr>
+            <w:tcW w:w="221" w:type="dxa"/>
           </w:tcPr>
           <w:p>
             <w:pPr>
@@ -2377,53 +2389,26 @@
         </w:tc>
         <w:tc>
           <w:tcPr>
-            <w:tcW w:w="0" w:type="auto"/>
-            <w:shd w:val="clear" w:color="auto" w:fill="auto"/>
-            <w:noWrap/>
-            <w:vAlign w:val="bottom"/>
-          </w:tcPr>
-          <w:p>
-            <w:pPr>
-              <w:spacing w:line="240" w:lineRule="auto"/>
-              <w:jc w:val="center"/>
-              <w:rPr>
-                <w:rFonts w:cs="Arial"/>
-                <w:color w:val="000000" w:themeColor="text1"/>
-                <w:lang w:eastAsia="ja-JP"/>
-              </w:rPr>
-            </w:pPr>
-            <w:r>
-              <w:rPr>
-                <w:rFonts w:cs="Arial"/>
-                <w:color w:val="000000" w:themeColor="text1"/>
-                <w:lang w:eastAsia="ja-JP"/>
-              </w:rPr>
-              <w:t>Arik Maharjan</w:t>
-            </w:r>
-          </w:p>
-        </w:tc>
-        <w:tc>
-          <w:tcPr>
-            <w:tcW w:w="0" w:type="auto"/>
-            <w:shd w:val="clear" w:color="auto" w:fill="auto"/>
-            <w:noWrap/>
-            <w:vAlign w:val="bottom"/>
-          </w:tcPr>
-          <w:p>
-            <w:pPr>
-              <w:spacing w:line="240" w:lineRule="auto"/>
-              <w:jc w:val="center"/>
-              <w:rPr>
-                <w:rFonts w:cs="Arial"/>
-                <w:color w:val="000000" w:themeColor="text1"/>
-                <w:lang w:eastAsia="ja-JP"/>
-              </w:rPr>
-            </w:pPr>
-          </w:p>
-        </w:tc>
-        <w:tc>
-          <w:tcPr>
-            <w:tcW w:w="0" w:type="auto"/>
+            <w:tcW w:w="801" w:type="dxa"/>
+            <w:shd w:val="clear" w:color="auto" w:fill="auto"/>
+            <w:noWrap/>
+            <w:vAlign w:val="bottom"/>
+          </w:tcPr>
+          <w:p>
+            <w:pPr>
+              <w:spacing w:line="240" w:lineRule="auto"/>
+              <w:jc w:val="center"/>
+              <w:rPr>
+                <w:rFonts w:cs="Arial"/>
+                <w:color w:val="000000" w:themeColor="text1"/>
+                <w:lang w:eastAsia="ja-JP"/>
+              </w:rPr>
+            </w:pPr>
+          </w:p>
+        </w:tc>
+        <w:tc>
+          <w:tcPr>
+            <w:tcW w:w="996" w:type="dxa"/>
             <w:shd w:val="clear" w:color="auto" w:fill="auto"/>
             <w:noWrap/>
             <w:vAlign w:val="bottom"/>
@@ -2456,7 +2441,7 @@
         </w:trPr>
         <w:tc>
           <w:tcPr>
-            <w:tcW w:w="1699" w:type="dxa"/>
+            <w:tcW w:w="1278" w:type="dxa"/>
             <w:shd w:val="clear" w:color="auto" w:fill="auto"/>
             <w:noWrap/>
           </w:tcPr>
@@ -2477,7 +2462,7 @@
         </w:tc>
         <w:tc>
           <w:tcPr>
-            <w:tcW w:w="900" w:type="dxa"/>
+            <w:tcW w:w="790" w:type="dxa"/>
             <w:shd w:val="clear" w:color="auto" w:fill="auto"/>
             <w:noWrap/>
             <w:vAlign w:val="bottom"/>
@@ -2504,7 +2489,7 @@
         </w:tc>
         <w:tc>
           <w:tcPr>
-            <w:tcW w:w="858" w:type="dxa"/>
+            <w:tcW w:w="893" w:type="dxa"/>
             <w:shd w:val="clear" w:color="auto" w:fill="auto"/>
             <w:noWrap/>
             <w:vAlign w:val="bottom"/>
@@ -2531,7 +2516,7 @@
         </w:tc>
         <w:tc>
           <w:tcPr>
-            <w:tcW w:w="1038" w:type="dxa"/>
+            <w:tcW w:w="793" w:type="dxa"/>
             <w:shd w:val="clear" w:color="auto" w:fill="auto"/>
             <w:noWrap/>
             <w:vAlign w:val="bottom"/>
@@ -2558,7 +2543,7 @@
         </w:tc>
         <w:tc>
           <w:tcPr>
-            <w:tcW w:w="854" w:type="dxa"/>
+            <w:tcW w:w="1203" w:type="dxa"/>
             <w:shd w:val="clear" w:color="auto" w:fill="auto"/>
             <w:noWrap/>
             <w:vAlign w:val="bottom"/>
@@ -2604,50 +2589,48 @@
         </w:tc>
         <w:tc>
           <w:tcPr>
-            <w:tcW w:w="851" w:type="dxa"/>
-            <w:shd w:val="clear" w:color="auto" w:fill="auto"/>
-            <w:noWrap/>
-            <w:vAlign w:val="bottom"/>
-          </w:tcPr>
-          <w:p>
-            <w:pPr>
-              <w:spacing w:line="240" w:lineRule="auto"/>
-              <w:jc w:val="center"/>
-              <w:rPr>
-                <w:rFonts w:cs="Arial"/>
-                <w:color w:val="000000" w:themeColor="text1"/>
-                <w:lang w:eastAsia="ja-JP"/>
-              </w:rPr>
-            </w:pPr>
-          </w:p>
-        </w:tc>
-        <w:tc>
-          <w:tcPr>
-            <w:tcW w:w="0" w:type="auto"/>
-            <w:shd w:val="clear" w:color="auto" w:fill="auto"/>
-            <w:noWrap/>
-            <w:vAlign w:val="bottom"/>
-          </w:tcPr>
-          <w:p>
-            <w:pPr>
-              <w:spacing w:line="240" w:lineRule="auto"/>
-              <w:jc w:val="center"/>
-              <w:rPr>
-                <w:rFonts w:cs="Arial"/>
-                <w:color w:val="000000" w:themeColor="text1"/>
-                <w:lang w:eastAsia="ja-JP"/>
-              </w:rPr>
-            </w:pPr>
-            <w:proofErr w:type="spellStart"/>
-            <w:r>
-              <w:rPr>
-                <w:rFonts w:cs="Arial"/>
-                <w:color w:val="000000" w:themeColor="text1"/>
-                <w:lang w:eastAsia="ja-JP"/>
-              </w:rPr>
-              <w:t>Heiu</w:t>
-            </w:r>
-            <w:proofErr w:type="spellEnd"/>
+            <w:tcW w:w="886" w:type="dxa"/>
+            <w:shd w:val="clear" w:color="auto" w:fill="auto"/>
+            <w:noWrap/>
+            <w:vAlign w:val="bottom"/>
+          </w:tcPr>
+          <w:p>
+            <w:pPr>
+              <w:spacing w:line="240" w:lineRule="auto"/>
+              <w:jc w:val="center"/>
+              <w:rPr>
+                <w:rFonts w:cs="Arial"/>
+                <w:color w:val="000000" w:themeColor="text1"/>
+                <w:lang w:eastAsia="ja-JP"/>
+              </w:rPr>
+            </w:pPr>
+          </w:p>
+        </w:tc>
+        <w:tc>
+          <w:tcPr>
+            <w:tcW w:w="1489" w:type="dxa"/>
+            <w:shd w:val="clear" w:color="auto" w:fill="auto"/>
+            <w:noWrap/>
+            <w:vAlign w:val="bottom"/>
+          </w:tcPr>
+          <w:p>
+            <w:pPr>
+              <w:spacing w:line="240" w:lineRule="auto"/>
+              <w:jc w:val="center"/>
+              <w:rPr>
+                <w:rFonts w:cs="Arial"/>
+                <w:color w:val="000000" w:themeColor="text1"/>
+                <w:lang w:eastAsia="ja-JP"/>
+              </w:rPr>
+            </w:pPr>
+            <w:r>
+              <w:rPr>
+                <w:rFonts w:cs="Arial"/>
+                <w:color w:val="000000" w:themeColor="text1"/>
+                <w:lang w:eastAsia="ja-JP"/>
+              </w:rPr>
+              <w:t>Hieu</w:t>
+            </w:r>
             <w:r>
               <w:rPr>
                 <w:rFonts w:cs="Arial"/>
@@ -2660,26 +2643,50 @@
         </w:tc>
         <w:tc>
           <w:tcPr>
-            <w:tcW w:w="0" w:type="auto"/>
-            <w:shd w:val="clear" w:color="auto" w:fill="auto"/>
-            <w:noWrap/>
-            <w:vAlign w:val="bottom"/>
-          </w:tcPr>
-          <w:p>
-            <w:pPr>
-              <w:spacing w:line="240" w:lineRule="auto"/>
-              <w:jc w:val="center"/>
-              <w:rPr>
-                <w:rFonts w:cs="Arial"/>
-                <w:color w:val="000000" w:themeColor="text1"/>
-                <w:lang w:eastAsia="ja-JP"/>
-              </w:rPr>
-            </w:pPr>
-          </w:p>
-        </w:tc>
-        <w:tc>
-          <w:tcPr>
-            <w:tcW w:w="0" w:type="auto"/>
+            <w:tcW w:w="221" w:type="dxa"/>
+          </w:tcPr>
+          <w:p>
+            <w:pPr>
+              <w:spacing w:line="240" w:lineRule="auto"/>
+              <w:jc w:val="center"/>
+              <w:rPr>
+                <w:rFonts w:cs="Arial"/>
+                <w:color w:val="000000" w:themeColor="text1"/>
+                <w:lang w:eastAsia="ja-JP"/>
+              </w:rPr>
+            </w:pPr>
+            <w:r>
+              <w:rPr>
+                <w:rFonts w:cs="Arial"/>
+                <w:color w:val="000000" w:themeColor="text1"/>
+                <w:lang w:eastAsia="ja-JP"/>
+              </w:rPr>
+              <w:t>7</w:t>
+            </w:r>
+          </w:p>
+        </w:tc>
+        <w:tc>
+          <w:tcPr>
+            <w:tcW w:w="801" w:type="dxa"/>
+            <w:shd w:val="clear" w:color="auto" w:fill="auto"/>
+            <w:noWrap/>
+            <w:vAlign w:val="bottom"/>
+          </w:tcPr>
+          <w:p>
+            <w:pPr>
+              <w:spacing w:line="240" w:lineRule="auto"/>
+              <w:jc w:val="center"/>
+              <w:rPr>
+                <w:rFonts w:cs="Arial"/>
+                <w:color w:val="000000" w:themeColor="text1"/>
+                <w:lang w:eastAsia="ja-JP"/>
+              </w:rPr>
+            </w:pPr>
+          </w:p>
+        </w:tc>
+        <w:tc>
+          <w:tcPr>
+            <w:tcW w:w="996" w:type="dxa"/>
             <w:shd w:val="clear" w:color="auto" w:fill="auto"/>
             <w:noWrap/>
             <w:vAlign w:val="bottom"/>
@@ -2704,63 +2711,56 @@
         </w:trPr>
         <w:tc>
           <w:tcPr>
-            <w:tcW w:w="1699" w:type="dxa"/>
-            <w:shd w:val="clear" w:color="auto" w:fill="auto"/>
-            <w:noWrap/>
-          </w:tcPr>
-          <w:p>
-            <w:pPr>
-              <w:jc w:val="center"/>
-              <w:rPr>
-                <w:color w:val="000000" w:themeColor="text1"/>
-              </w:rPr>
-            </w:pPr>
-            <w:r>
-              <w:rPr>
-                <w:color w:val="000000" w:themeColor="text1"/>
-              </w:rPr>
-              <w:t xml:space="preserve">Establish Initial </w:t>
-            </w:r>
+            <w:tcW w:w="1278" w:type="dxa"/>
+            <w:shd w:val="clear" w:color="auto" w:fill="auto"/>
+            <w:noWrap/>
+          </w:tcPr>
+          <w:p>
+            <w:pPr>
+              <w:jc w:val="center"/>
+              <w:rPr>
+                <w:color w:val="000000" w:themeColor="text1"/>
+              </w:rPr>
+            </w:pPr>
             <w:r>
               <w:rPr>
                 <w:color w:val="000000" w:themeColor="text1"/>
               </w:rPr>
               <w:lastRenderedPageBreak/>
-              <w:t>Requirement Model</w:t>
-            </w:r>
-          </w:p>
-        </w:tc>
-        <w:tc>
-          <w:tcPr>
-            <w:tcW w:w="900" w:type="dxa"/>
-            <w:shd w:val="clear" w:color="auto" w:fill="auto"/>
-            <w:noWrap/>
-            <w:vAlign w:val="bottom"/>
-          </w:tcPr>
-          <w:p>
-            <w:pPr>
-              <w:spacing w:line="240" w:lineRule="auto"/>
-              <w:jc w:val="center"/>
-              <w:rPr>
-                <w:rFonts w:cs="Arial"/>
-                <w:color w:val="000000" w:themeColor="text1"/>
-                <w:lang w:eastAsia="ja-JP"/>
-              </w:rPr>
-            </w:pPr>
-            <w:r>
-              <w:rPr>
-                <w:rFonts w:cs="Arial"/>
-                <w:color w:val="000000" w:themeColor="text1"/>
-                <w:lang w:eastAsia="ja-JP"/>
-              </w:rPr>
-              <w:lastRenderedPageBreak/>
+              <w:t>Establish Initial Requirement Model</w:t>
+            </w:r>
+          </w:p>
+        </w:tc>
+        <w:tc>
+          <w:tcPr>
+            <w:tcW w:w="790" w:type="dxa"/>
+            <w:shd w:val="clear" w:color="auto" w:fill="auto"/>
+            <w:noWrap/>
+            <w:vAlign w:val="bottom"/>
+          </w:tcPr>
+          <w:p>
+            <w:pPr>
+              <w:spacing w:line="240" w:lineRule="auto"/>
+              <w:jc w:val="center"/>
+              <w:rPr>
+                <w:rFonts w:cs="Arial"/>
+                <w:color w:val="000000" w:themeColor="text1"/>
+                <w:lang w:eastAsia="ja-JP"/>
+              </w:rPr>
+            </w:pPr>
+            <w:r>
+              <w:rPr>
+                <w:rFonts w:cs="Arial"/>
+                <w:color w:val="000000" w:themeColor="text1"/>
+                <w:lang w:eastAsia="ja-JP"/>
+              </w:rPr>
               <w:t>7</w:t>
             </w:r>
           </w:p>
         </w:tc>
         <w:tc>
           <w:tcPr>
-            <w:tcW w:w="858" w:type="dxa"/>
+            <w:tcW w:w="893" w:type="dxa"/>
             <w:shd w:val="clear" w:color="auto" w:fill="auto"/>
             <w:noWrap/>
             <w:vAlign w:val="bottom"/>
@@ -2787,7 +2787,7 @@
         </w:tc>
         <w:tc>
           <w:tcPr>
-            <w:tcW w:w="1038" w:type="dxa"/>
+            <w:tcW w:w="793" w:type="dxa"/>
             <w:shd w:val="clear" w:color="auto" w:fill="auto"/>
             <w:noWrap/>
             <w:vAlign w:val="bottom"/>
@@ -2814,7 +2814,7 @@
         </w:tc>
         <w:tc>
           <w:tcPr>
-            <w:tcW w:w="854" w:type="dxa"/>
+            <w:tcW w:w="1203" w:type="dxa"/>
             <w:shd w:val="clear" w:color="auto" w:fill="auto"/>
             <w:noWrap/>
             <w:vAlign w:val="bottom"/>
@@ -2841,26 +2841,26 @@
         </w:tc>
         <w:tc>
           <w:tcPr>
-            <w:tcW w:w="851" w:type="dxa"/>
-            <w:shd w:val="clear" w:color="auto" w:fill="auto"/>
-            <w:noWrap/>
-            <w:vAlign w:val="bottom"/>
-          </w:tcPr>
-          <w:p>
-            <w:pPr>
-              <w:spacing w:line="240" w:lineRule="auto"/>
-              <w:jc w:val="center"/>
-              <w:rPr>
-                <w:rFonts w:cs="Arial"/>
-                <w:color w:val="000000" w:themeColor="text1"/>
-                <w:lang w:eastAsia="ja-JP"/>
-              </w:rPr>
-            </w:pPr>
-          </w:p>
-        </w:tc>
-        <w:tc>
-          <w:tcPr>
-            <w:tcW w:w="0" w:type="auto"/>
+            <w:tcW w:w="886" w:type="dxa"/>
+            <w:shd w:val="clear" w:color="auto" w:fill="auto"/>
+            <w:noWrap/>
+            <w:vAlign w:val="bottom"/>
+          </w:tcPr>
+          <w:p>
+            <w:pPr>
+              <w:spacing w:line="240" w:lineRule="auto"/>
+              <w:jc w:val="center"/>
+              <w:rPr>
+                <w:rFonts w:cs="Arial"/>
+                <w:color w:val="000000" w:themeColor="text1"/>
+                <w:lang w:eastAsia="ja-JP"/>
+              </w:rPr>
+            </w:pPr>
+          </w:p>
+        </w:tc>
+        <w:tc>
+          <w:tcPr>
+            <w:tcW w:w="1489" w:type="dxa"/>
             <w:shd w:val="clear" w:color="auto" w:fill="auto"/>
             <w:noWrap/>
             <w:vAlign w:val="bottom"/>
@@ -2887,26 +2887,50 @@
         </w:tc>
         <w:tc>
           <w:tcPr>
-            <w:tcW w:w="0" w:type="auto"/>
-            <w:shd w:val="clear" w:color="auto" w:fill="auto"/>
-            <w:noWrap/>
-            <w:vAlign w:val="bottom"/>
-          </w:tcPr>
-          <w:p>
-            <w:pPr>
-              <w:spacing w:line="240" w:lineRule="auto"/>
-              <w:jc w:val="center"/>
-              <w:rPr>
-                <w:rFonts w:cs="Arial"/>
-                <w:color w:val="000000" w:themeColor="text1"/>
-                <w:lang w:eastAsia="ja-JP"/>
-              </w:rPr>
-            </w:pPr>
-          </w:p>
-        </w:tc>
-        <w:tc>
-          <w:tcPr>
-            <w:tcW w:w="0" w:type="auto"/>
+            <w:tcW w:w="221" w:type="dxa"/>
+          </w:tcPr>
+          <w:p>
+            <w:pPr>
+              <w:spacing w:line="240" w:lineRule="auto"/>
+              <w:jc w:val="center"/>
+              <w:rPr>
+                <w:rFonts w:cs="Arial"/>
+                <w:color w:val="000000" w:themeColor="text1"/>
+                <w:lang w:eastAsia="ja-JP"/>
+              </w:rPr>
+            </w:pPr>
+            <w:r>
+              <w:rPr>
+                <w:rFonts w:cs="Arial"/>
+                <w:color w:val="000000" w:themeColor="text1"/>
+                <w:lang w:eastAsia="ja-JP"/>
+              </w:rPr>
+              <w:t>6</w:t>
+            </w:r>
+          </w:p>
+        </w:tc>
+        <w:tc>
+          <w:tcPr>
+            <w:tcW w:w="801" w:type="dxa"/>
+            <w:shd w:val="clear" w:color="auto" w:fill="auto"/>
+            <w:noWrap/>
+            <w:vAlign w:val="bottom"/>
+          </w:tcPr>
+          <w:p>
+            <w:pPr>
+              <w:spacing w:line="240" w:lineRule="auto"/>
+              <w:jc w:val="center"/>
+              <w:rPr>
+                <w:rFonts w:cs="Arial"/>
+                <w:color w:val="000000" w:themeColor="text1"/>
+                <w:lang w:eastAsia="ja-JP"/>
+              </w:rPr>
+            </w:pPr>
+          </w:p>
+        </w:tc>
+        <w:tc>
+          <w:tcPr>
+            <w:tcW w:w="996" w:type="dxa"/>
             <w:shd w:val="clear" w:color="auto" w:fill="auto"/>
             <w:noWrap/>
             <w:vAlign w:val="bottom"/>
@@ -2931,7 +2955,7 @@
         </w:trPr>
         <w:tc>
           <w:tcPr>
-            <w:tcW w:w="1699" w:type="dxa"/>
+            <w:tcW w:w="1278" w:type="dxa"/>
             <w:shd w:val="clear" w:color="auto" w:fill="auto"/>
             <w:noWrap/>
           </w:tcPr>
@@ -2952,7 +2976,7 @@
         </w:tc>
         <w:tc>
           <w:tcPr>
-            <w:tcW w:w="900" w:type="dxa"/>
+            <w:tcW w:w="790" w:type="dxa"/>
             <w:shd w:val="clear" w:color="auto" w:fill="auto"/>
             <w:noWrap/>
             <w:vAlign w:val="bottom"/>
@@ -2979,7 +3003,7 @@
         </w:tc>
         <w:tc>
           <w:tcPr>
-            <w:tcW w:w="858" w:type="dxa"/>
+            <w:tcW w:w="893" w:type="dxa"/>
             <w:shd w:val="clear" w:color="auto" w:fill="auto"/>
             <w:noWrap/>
             <w:vAlign w:val="bottom"/>
@@ -3006,7 +3030,7 @@
         </w:tc>
         <w:tc>
           <w:tcPr>
-            <w:tcW w:w="1038" w:type="dxa"/>
+            <w:tcW w:w="793" w:type="dxa"/>
             <w:shd w:val="clear" w:color="auto" w:fill="auto"/>
             <w:noWrap/>
             <w:vAlign w:val="bottom"/>
@@ -3033,7 +3057,7 @@
         </w:tc>
         <w:tc>
           <w:tcPr>
-            <w:tcW w:w="854" w:type="dxa"/>
+            <w:tcW w:w="1203" w:type="dxa"/>
             <w:shd w:val="clear" w:color="auto" w:fill="auto"/>
             <w:noWrap/>
             <w:vAlign w:val="bottom"/>
@@ -3060,26 +3084,26 @@
         </w:tc>
         <w:tc>
           <w:tcPr>
-            <w:tcW w:w="851" w:type="dxa"/>
-            <w:shd w:val="clear" w:color="auto" w:fill="auto"/>
-            <w:noWrap/>
-            <w:vAlign w:val="bottom"/>
-          </w:tcPr>
-          <w:p>
-            <w:pPr>
-              <w:spacing w:line="240" w:lineRule="auto"/>
-              <w:jc w:val="center"/>
-              <w:rPr>
-                <w:rFonts w:cs="Arial"/>
-                <w:color w:val="000000" w:themeColor="text1"/>
-                <w:lang w:eastAsia="ja-JP"/>
-              </w:rPr>
-            </w:pPr>
-          </w:p>
-        </w:tc>
-        <w:tc>
-          <w:tcPr>
-            <w:tcW w:w="0" w:type="auto"/>
+            <w:tcW w:w="886" w:type="dxa"/>
+            <w:shd w:val="clear" w:color="auto" w:fill="auto"/>
+            <w:noWrap/>
+            <w:vAlign w:val="bottom"/>
+          </w:tcPr>
+          <w:p>
+            <w:pPr>
+              <w:spacing w:line="240" w:lineRule="auto"/>
+              <w:jc w:val="center"/>
+              <w:rPr>
+                <w:rFonts w:cs="Arial"/>
+                <w:color w:val="000000" w:themeColor="text1"/>
+                <w:lang w:eastAsia="ja-JP"/>
+              </w:rPr>
+            </w:pPr>
+          </w:p>
+        </w:tc>
+        <w:tc>
+          <w:tcPr>
+            <w:tcW w:w="1489" w:type="dxa"/>
             <w:shd w:val="clear" w:color="auto" w:fill="auto"/>
             <w:noWrap/>
             <w:vAlign w:val="bottom"/>
@@ -3106,26 +3130,50 @@
         </w:tc>
         <w:tc>
           <w:tcPr>
-            <w:tcW w:w="0" w:type="auto"/>
-            <w:shd w:val="clear" w:color="auto" w:fill="auto"/>
-            <w:noWrap/>
-            <w:vAlign w:val="bottom"/>
-          </w:tcPr>
-          <w:p>
-            <w:pPr>
-              <w:spacing w:line="240" w:lineRule="auto"/>
-              <w:jc w:val="center"/>
-              <w:rPr>
-                <w:rFonts w:cs="Arial"/>
-                <w:color w:val="000000" w:themeColor="text1"/>
-                <w:lang w:eastAsia="ja-JP"/>
-              </w:rPr>
-            </w:pPr>
-          </w:p>
-        </w:tc>
-        <w:tc>
-          <w:tcPr>
-            <w:tcW w:w="0" w:type="auto"/>
+            <w:tcW w:w="221" w:type="dxa"/>
+          </w:tcPr>
+          <w:p>
+            <w:pPr>
+              <w:spacing w:line="240" w:lineRule="auto"/>
+              <w:jc w:val="center"/>
+              <w:rPr>
+                <w:rFonts w:cs="Arial"/>
+                <w:color w:val="000000" w:themeColor="text1"/>
+                <w:lang w:eastAsia="ja-JP"/>
+              </w:rPr>
+            </w:pPr>
+            <w:r>
+              <w:rPr>
+                <w:rFonts w:cs="Arial"/>
+                <w:color w:val="000000" w:themeColor="text1"/>
+                <w:lang w:eastAsia="ja-JP"/>
+              </w:rPr>
+              <w:t>10</w:t>
+            </w:r>
+          </w:p>
+        </w:tc>
+        <w:tc>
+          <w:tcPr>
+            <w:tcW w:w="801" w:type="dxa"/>
+            <w:shd w:val="clear" w:color="auto" w:fill="auto"/>
+            <w:noWrap/>
+            <w:vAlign w:val="bottom"/>
+          </w:tcPr>
+          <w:p>
+            <w:pPr>
+              <w:spacing w:line="240" w:lineRule="auto"/>
+              <w:jc w:val="center"/>
+              <w:rPr>
+                <w:rFonts w:cs="Arial"/>
+                <w:color w:val="000000" w:themeColor="text1"/>
+                <w:lang w:eastAsia="ja-JP"/>
+              </w:rPr>
+            </w:pPr>
+          </w:p>
+        </w:tc>
+        <w:tc>
+          <w:tcPr>
+            <w:tcW w:w="996" w:type="dxa"/>
             <w:shd w:val="clear" w:color="auto" w:fill="auto"/>
             <w:noWrap/>
             <w:vAlign w:val="bottom"/>
@@ -3150,7 +3198,7 @@
         </w:trPr>
         <w:tc>
           <w:tcPr>
-            <w:tcW w:w="1699" w:type="dxa"/>
+            <w:tcW w:w="1278" w:type="dxa"/>
             <w:shd w:val="clear" w:color="auto" w:fill="auto"/>
             <w:noWrap/>
           </w:tcPr>
@@ -3171,7 +3219,7 @@
         </w:tc>
         <w:tc>
           <w:tcPr>
-            <w:tcW w:w="900" w:type="dxa"/>
+            <w:tcW w:w="790" w:type="dxa"/>
             <w:shd w:val="clear" w:color="auto" w:fill="auto"/>
             <w:noWrap/>
             <w:vAlign w:val="bottom"/>
@@ -3198,7 +3246,7 @@
         </w:tc>
         <w:tc>
           <w:tcPr>
-            <w:tcW w:w="858" w:type="dxa"/>
+            <w:tcW w:w="893" w:type="dxa"/>
             <w:shd w:val="clear" w:color="auto" w:fill="auto"/>
             <w:noWrap/>
             <w:vAlign w:val="bottom"/>
@@ -3225,7 +3273,7 @@
         </w:tc>
         <w:tc>
           <w:tcPr>
-            <w:tcW w:w="1038" w:type="dxa"/>
+            <w:tcW w:w="793" w:type="dxa"/>
             <w:shd w:val="clear" w:color="auto" w:fill="auto"/>
             <w:noWrap/>
             <w:vAlign w:val="bottom"/>
@@ -3252,7 +3300,7 @@
         </w:tc>
         <w:tc>
           <w:tcPr>
-            <w:tcW w:w="854" w:type="dxa"/>
+            <w:tcW w:w="1203" w:type="dxa"/>
             <w:shd w:val="clear" w:color="auto" w:fill="auto"/>
             <w:noWrap/>
             <w:vAlign w:val="bottom"/>
@@ -3279,26 +3327,26 @@
         </w:tc>
         <w:tc>
           <w:tcPr>
-            <w:tcW w:w="851" w:type="dxa"/>
-            <w:shd w:val="clear" w:color="auto" w:fill="auto"/>
-            <w:noWrap/>
-            <w:vAlign w:val="bottom"/>
-          </w:tcPr>
-          <w:p>
-            <w:pPr>
-              <w:spacing w:line="240" w:lineRule="auto"/>
-              <w:jc w:val="center"/>
-              <w:rPr>
-                <w:rFonts w:cs="Arial"/>
-                <w:color w:val="000000" w:themeColor="text1"/>
-                <w:lang w:eastAsia="ja-JP"/>
-              </w:rPr>
-            </w:pPr>
-          </w:p>
-        </w:tc>
-        <w:tc>
-          <w:tcPr>
-            <w:tcW w:w="0" w:type="auto"/>
+            <w:tcW w:w="886" w:type="dxa"/>
+            <w:shd w:val="clear" w:color="auto" w:fill="auto"/>
+            <w:noWrap/>
+            <w:vAlign w:val="bottom"/>
+          </w:tcPr>
+          <w:p>
+            <w:pPr>
+              <w:spacing w:line="240" w:lineRule="auto"/>
+              <w:jc w:val="center"/>
+              <w:rPr>
+                <w:rFonts w:cs="Arial"/>
+                <w:color w:val="000000" w:themeColor="text1"/>
+                <w:lang w:eastAsia="ja-JP"/>
+              </w:rPr>
+            </w:pPr>
+          </w:p>
+        </w:tc>
+        <w:tc>
+          <w:tcPr>
+            <w:tcW w:w="1489" w:type="dxa"/>
             <w:shd w:val="clear" w:color="auto" w:fill="auto"/>
             <w:noWrap/>
             <w:vAlign w:val="bottom"/>
@@ -3325,26 +3373,50 @@
         </w:tc>
         <w:tc>
           <w:tcPr>
-            <w:tcW w:w="0" w:type="auto"/>
-            <w:shd w:val="clear" w:color="auto" w:fill="auto"/>
-            <w:noWrap/>
-            <w:vAlign w:val="bottom"/>
-          </w:tcPr>
-          <w:p>
-            <w:pPr>
-              <w:spacing w:line="240" w:lineRule="auto"/>
-              <w:jc w:val="center"/>
-              <w:rPr>
-                <w:rFonts w:cs="Arial"/>
-                <w:color w:val="000000" w:themeColor="text1"/>
-                <w:lang w:eastAsia="ja-JP"/>
-              </w:rPr>
-            </w:pPr>
-          </w:p>
-        </w:tc>
-        <w:tc>
-          <w:tcPr>
-            <w:tcW w:w="0" w:type="auto"/>
+            <w:tcW w:w="221" w:type="dxa"/>
+          </w:tcPr>
+          <w:p>
+            <w:pPr>
+              <w:spacing w:line="240" w:lineRule="auto"/>
+              <w:jc w:val="center"/>
+              <w:rPr>
+                <w:rFonts w:cs="Arial"/>
+                <w:color w:val="000000" w:themeColor="text1"/>
+                <w:lang w:eastAsia="ja-JP"/>
+              </w:rPr>
+            </w:pPr>
+            <w:r>
+              <w:rPr>
+                <w:rFonts w:cs="Arial"/>
+                <w:color w:val="000000" w:themeColor="text1"/>
+                <w:lang w:eastAsia="ja-JP"/>
+              </w:rPr>
+              <w:t>7</w:t>
+            </w:r>
+          </w:p>
+        </w:tc>
+        <w:tc>
+          <w:tcPr>
+            <w:tcW w:w="801" w:type="dxa"/>
+            <w:shd w:val="clear" w:color="auto" w:fill="auto"/>
+            <w:noWrap/>
+            <w:vAlign w:val="bottom"/>
+          </w:tcPr>
+          <w:p>
+            <w:pPr>
+              <w:spacing w:line="240" w:lineRule="auto"/>
+              <w:jc w:val="center"/>
+              <w:rPr>
+                <w:rFonts w:cs="Arial"/>
+                <w:color w:val="000000" w:themeColor="text1"/>
+                <w:lang w:eastAsia="ja-JP"/>
+              </w:rPr>
+            </w:pPr>
+          </w:p>
+        </w:tc>
+        <w:tc>
+          <w:tcPr>
+            <w:tcW w:w="996" w:type="dxa"/>
             <w:shd w:val="clear" w:color="auto" w:fill="auto"/>
             <w:noWrap/>
             <w:vAlign w:val="bottom"/>
@@ -3369,7 +3441,7 @@
         </w:trPr>
         <w:tc>
           <w:tcPr>
-            <w:tcW w:w="1699" w:type="dxa"/>
+            <w:tcW w:w="1278" w:type="dxa"/>
             <w:shd w:val="clear" w:color="auto" w:fill="auto"/>
             <w:noWrap/>
           </w:tcPr>
@@ -3390,7 +3462,7 @@
         </w:tc>
         <w:tc>
           <w:tcPr>
-            <w:tcW w:w="900" w:type="dxa"/>
+            <w:tcW w:w="790" w:type="dxa"/>
             <w:shd w:val="clear" w:color="auto" w:fill="auto"/>
             <w:noWrap/>
             <w:vAlign w:val="bottom"/>
@@ -3417,7 +3489,7 @@
         </w:tc>
         <w:tc>
           <w:tcPr>
-            <w:tcW w:w="858" w:type="dxa"/>
+            <w:tcW w:w="893" w:type="dxa"/>
             <w:shd w:val="clear" w:color="auto" w:fill="auto"/>
             <w:noWrap/>
             <w:vAlign w:val="bottom"/>
@@ -3444,7 +3516,7 @@
         </w:tc>
         <w:tc>
           <w:tcPr>
-            <w:tcW w:w="1038" w:type="dxa"/>
+            <w:tcW w:w="793" w:type="dxa"/>
             <w:shd w:val="clear" w:color="auto" w:fill="auto"/>
             <w:noWrap/>
             <w:vAlign w:val="bottom"/>
@@ -3471,7 +3543,7 @@
         </w:tc>
         <w:tc>
           <w:tcPr>
-            <w:tcW w:w="854" w:type="dxa"/>
+            <w:tcW w:w="1203" w:type="dxa"/>
             <w:shd w:val="clear" w:color="auto" w:fill="auto"/>
             <w:noWrap/>
             <w:vAlign w:val="bottom"/>
@@ -3517,50 +3589,48 @@
         </w:tc>
         <w:tc>
           <w:tcPr>
-            <w:tcW w:w="851" w:type="dxa"/>
-            <w:shd w:val="clear" w:color="auto" w:fill="auto"/>
-            <w:noWrap/>
-            <w:vAlign w:val="bottom"/>
-          </w:tcPr>
-          <w:p>
-            <w:pPr>
-              <w:spacing w:line="240" w:lineRule="auto"/>
-              <w:jc w:val="center"/>
-              <w:rPr>
-                <w:rFonts w:cs="Arial"/>
-                <w:color w:val="000000" w:themeColor="text1"/>
-                <w:lang w:eastAsia="ja-JP"/>
-              </w:rPr>
-            </w:pPr>
-          </w:p>
-        </w:tc>
-        <w:tc>
-          <w:tcPr>
-            <w:tcW w:w="0" w:type="auto"/>
-            <w:shd w:val="clear" w:color="auto" w:fill="auto"/>
-            <w:noWrap/>
-            <w:vAlign w:val="bottom"/>
-          </w:tcPr>
-          <w:p>
-            <w:pPr>
-              <w:spacing w:line="240" w:lineRule="auto"/>
-              <w:jc w:val="center"/>
-              <w:rPr>
-                <w:rFonts w:cs="Arial"/>
-                <w:color w:val="000000" w:themeColor="text1"/>
-                <w:lang w:eastAsia="ja-JP"/>
-              </w:rPr>
-            </w:pPr>
-            <w:proofErr w:type="spellStart"/>
-            <w:r>
-              <w:rPr>
-                <w:rFonts w:cs="Arial"/>
-                <w:color w:val="000000" w:themeColor="text1"/>
-                <w:lang w:eastAsia="ja-JP"/>
-              </w:rPr>
-              <w:t>Heiu</w:t>
-            </w:r>
-            <w:proofErr w:type="spellEnd"/>
+            <w:tcW w:w="886" w:type="dxa"/>
+            <w:shd w:val="clear" w:color="auto" w:fill="auto"/>
+            <w:noWrap/>
+            <w:vAlign w:val="bottom"/>
+          </w:tcPr>
+          <w:p>
+            <w:pPr>
+              <w:spacing w:line="240" w:lineRule="auto"/>
+              <w:jc w:val="center"/>
+              <w:rPr>
+                <w:rFonts w:cs="Arial"/>
+                <w:color w:val="000000" w:themeColor="text1"/>
+                <w:lang w:eastAsia="ja-JP"/>
+              </w:rPr>
+            </w:pPr>
+          </w:p>
+        </w:tc>
+        <w:tc>
+          <w:tcPr>
+            <w:tcW w:w="1489" w:type="dxa"/>
+            <w:shd w:val="clear" w:color="auto" w:fill="auto"/>
+            <w:noWrap/>
+            <w:vAlign w:val="bottom"/>
+          </w:tcPr>
+          <w:p>
+            <w:pPr>
+              <w:spacing w:line="240" w:lineRule="auto"/>
+              <w:jc w:val="center"/>
+              <w:rPr>
+                <w:rFonts w:cs="Arial"/>
+                <w:color w:val="000000" w:themeColor="text1"/>
+                <w:lang w:eastAsia="ja-JP"/>
+              </w:rPr>
+            </w:pPr>
+            <w:r>
+              <w:rPr>
+                <w:rFonts w:cs="Arial"/>
+                <w:color w:val="000000" w:themeColor="text1"/>
+                <w:lang w:eastAsia="ja-JP"/>
+              </w:rPr>
+              <w:t>Hieu</w:t>
+            </w:r>
             <w:r>
               <w:rPr>
                 <w:rFonts w:cs="Arial"/>
@@ -3573,26 +3643,50 @@
         </w:tc>
         <w:tc>
           <w:tcPr>
-            <w:tcW w:w="0" w:type="auto"/>
-            <w:shd w:val="clear" w:color="auto" w:fill="auto"/>
-            <w:noWrap/>
-            <w:vAlign w:val="bottom"/>
-          </w:tcPr>
-          <w:p>
-            <w:pPr>
-              <w:spacing w:line="240" w:lineRule="auto"/>
-              <w:jc w:val="center"/>
-              <w:rPr>
-                <w:rFonts w:cs="Arial"/>
-                <w:color w:val="000000" w:themeColor="text1"/>
-                <w:lang w:eastAsia="ja-JP"/>
-              </w:rPr>
-            </w:pPr>
-          </w:p>
-        </w:tc>
-        <w:tc>
-          <w:tcPr>
-            <w:tcW w:w="0" w:type="auto"/>
+            <w:tcW w:w="221" w:type="dxa"/>
+          </w:tcPr>
+          <w:p>
+            <w:pPr>
+              <w:spacing w:line="240" w:lineRule="auto"/>
+              <w:jc w:val="center"/>
+              <w:rPr>
+                <w:rFonts w:cs="Arial"/>
+                <w:color w:val="000000" w:themeColor="text1"/>
+                <w:lang w:eastAsia="ja-JP"/>
+              </w:rPr>
+            </w:pPr>
+            <w:r>
+              <w:rPr>
+                <w:rFonts w:cs="Arial"/>
+                <w:color w:val="000000" w:themeColor="text1"/>
+                <w:lang w:eastAsia="ja-JP"/>
+              </w:rPr>
+              <w:t>6</w:t>
+            </w:r>
+          </w:p>
+        </w:tc>
+        <w:tc>
+          <w:tcPr>
+            <w:tcW w:w="801" w:type="dxa"/>
+            <w:shd w:val="clear" w:color="auto" w:fill="auto"/>
+            <w:noWrap/>
+            <w:vAlign w:val="bottom"/>
+          </w:tcPr>
+          <w:p>
+            <w:pPr>
+              <w:spacing w:line="240" w:lineRule="auto"/>
+              <w:jc w:val="center"/>
+              <w:rPr>
+                <w:rFonts w:cs="Arial"/>
+                <w:color w:val="000000" w:themeColor="text1"/>
+                <w:lang w:eastAsia="ja-JP"/>
+              </w:rPr>
+            </w:pPr>
+          </w:p>
+        </w:tc>
+        <w:tc>
+          <w:tcPr>
+            <w:tcW w:w="996" w:type="dxa"/>
             <w:shd w:val="clear" w:color="auto" w:fill="auto"/>
             <w:noWrap/>
             <w:vAlign w:val="bottom"/>
@@ -3617,7 +3711,7 @@
         </w:trPr>
         <w:tc>
           <w:tcPr>
-            <w:tcW w:w="1699" w:type="dxa"/>
+            <w:tcW w:w="1278" w:type="dxa"/>
             <w:shd w:val="clear" w:color="auto" w:fill="auto"/>
             <w:noWrap/>
           </w:tcPr>
@@ -3638,7 +3732,7 @@
         </w:tc>
         <w:tc>
           <w:tcPr>
-            <w:tcW w:w="900" w:type="dxa"/>
+            <w:tcW w:w="790" w:type="dxa"/>
             <w:shd w:val="clear" w:color="auto" w:fill="auto"/>
             <w:noWrap/>
             <w:vAlign w:val="bottom"/>
@@ -3665,7 +3759,7 @@
         </w:tc>
         <w:tc>
           <w:tcPr>
-            <w:tcW w:w="858" w:type="dxa"/>
+            <w:tcW w:w="893" w:type="dxa"/>
             <w:shd w:val="clear" w:color="auto" w:fill="auto"/>
             <w:noWrap/>
             <w:vAlign w:val="bottom"/>
@@ -3692,7 +3786,7 @@
         </w:tc>
         <w:tc>
           <w:tcPr>
-            <w:tcW w:w="1038" w:type="dxa"/>
+            <w:tcW w:w="793" w:type="dxa"/>
             <w:shd w:val="clear" w:color="auto" w:fill="auto"/>
             <w:noWrap/>
             <w:vAlign w:val="bottom"/>
@@ -3719,7 +3813,7 @@
         </w:tc>
         <w:tc>
           <w:tcPr>
-            <w:tcW w:w="854" w:type="dxa"/>
+            <w:tcW w:w="1203" w:type="dxa"/>
             <w:shd w:val="clear" w:color="auto" w:fill="auto"/>
             <w:noWrap/>
             <w:vAlign w:val="bottom"/>
@@ -3765,26 +3859,26 @@
         </w:tc>
         <w:tc>
           <w:tcPr>
-            <w:tcW w:w="851" w:type="dxa"/>
-            <w:shd w:val="clear" w:color="auto" w:fill="auto"/>
-            <w:noWrap/>
-            <w:vAlign w:val="bottom"/>
-          </w:tcPr>
-          <w:p>
-            <w:pPr>
-              <w:spacing w:line="240" w:lineRule="auto"/>
-              <w:jc w:val="center"/>
-              <w:rPr>
-                <w:rFonts w:cs="Arial"/>
-                <w:color w:val="000000" w:themeColor="text1"/>
-                <w:lang w:eastAsia="ja-JP"/>
-              </w:rPr>
-            </w:pPr>
-          </w:p>
-        </w:tc>
-        <w:tc>
-          <w:tcPr>
-            <w:tcW w:w="0" w:type="auto"/>
+            <w:tcW w:w="886" w:type="dxa"/>
+            <w:shd w:val="clear" w:color="auto" w:fill="auto"/>
+            <w:noWrap/>
+            <w:vAlign w:val="bottom"/>
+          </w:tcPr>
+          <w:p>
+            <w:pPr>
+              <w:spacing w:line="240" w:lineRule="auto"/>
+              <w:jc w:val="center"/>
+              <w:rPr>
+                <w:rFonts w:cs="Arial"/>
+                <w:color w:val="000000" w:themeColor="text1"/>
+                <w:lang w:eastAsia="ja-JP"/>
+              </w:rPr>
+            </w:pPr>
+          </w:p>
+        </w:tc>
+        <w:tc>
+          <w:tcPr>
+            <w:tcW w:w="1489" w:type="dxa"/>
             <w:shd w:val="clear" w:color="auto" w:fill="auto"/>
             <w:noWrap/>
             <w:vAlign w:val="bottom"/>
@@ -3811,26 +3905,50 @@
         </w:tc>
         <w:tc>
           <w:tcPr>
-            <w:tcW w:w="0" w:type="auto"/>
-            <w:shd w:val="clear" w:color="auto" w:fill="auto"/>
-            <w:noWrap/>
-            <w:vAlign w:val="bottom"/>
-          </w:tcPr>
-          <w:p>
-            <w:pPr>
-              <w:spacing w:line="240" w:lineRule="auto"/>
-              <w:jc w:val="center"/>
-              <w:rPr>
-                <w:rFonts w:cs="Arial"/>
-                <w:color w:val="000000" w:themeColor="text1"/>
-                <w:lang w:eastAsia="ja-JP"/>
-              </w:rPr>
-            </w:pPr>
-          </w:p>
-        </w:tc>
-        <w:tc>
-          <w:tcPr>
-            <w:tcW w:w="0" w:type="auto"/>
+            <w:tcW w:w="221" w:type="dxa"/>
+          </w:tcPr>
+          <w:p>
+            <w:pPr>
+              <w:spacing w:line="240" w:lineRule="auto"/>
+              <w:jc w:val="center"/>
+              <w:rPr>
+                <w:rFonts w:cs="Arial"/>
+                <w:color w:val="000000" w:themeColor="text1"/>
+                <w:lang w:eastAsia="ja-JP"/>
+              </w:rPr>
+            </w:pPr>
+            <w:r>
+              <w:rPr>
+                <w:rFonts w:cs="Arial"/>
+                <w:color w:val="000000" w:themeColor="text1"/>
+                <w:lang w:eastAsia="ja-JP"/>
+              </w:rPr>
+              <w:t>12</w:t>
+            </w:r>
+          </w:p>
+        </w:tc>
+        <w:tc>
+          <w:tcPr>
+            <w:tcW w:w="801" w:type="dxa"/>
+            <w:shd w:val="clear" w:color="auto" w:fill="auto"/>
+            <w:noWrap/>
+            <w:vAlign w:val="bottom"/>
+          </w:tcPr>
+          <w:p>
+            <w:pPr>
+              <w:spacing w:line="240" w:lineRule="auto"/>
+              <w:jc w:val="center"/>
+              <w:rPr>
+                <w:rFonts w:cs="Arial"/>
+                <w:color w:val="000000" w:themeColor="text1"/>
+                <w:lang w:eastAsia="ja-JP"/>
+              </w:rPr>
+            </w:pPr>
+          </w:p>
+        </w:tc>
+        <w:tc>
+          <w:tcPr>
+            <w:tcW w:w="996" w:type="dxa"/>
             <w:shd w:val="clear" w:color="auto" w:fill="auto"/>
             <w:noWrap/>
             <w:vAlign w:val="bottom"/>
@@ -3855,7 +3973,7 @@
         </w:trPr>
         <w:tc>
           <w:tcPr>
-            <w:tcW w:w="1699" w:type="dxa"/>
+            <w:tcW w:w="1278" w:type="dxa"/>
             <w:shd w:val="clear" w:color="auto" w:fill="auto"/>
             <w:noWrap/>
           </w:tcPr>
@@ -3876,7 +3994,7 @@
         </w:tc>
         <w:tc>
           <w:tcPr>
-            <w:tcW w:w="900" w:type="dxa"/>
+            <w:tcW w:w="790" w:type="dxa"/>
             <w:shd w:val="clear" w:color="auto" w:fill="auto"/>
             <w:noWrap/>
             <w:vAlign w:val="bottom"/>
@@ -3903,7 +4021,7 @@
         </w:tc>
         <w:tc>
           <w:tcPr>
-            <w:tcW w:w="858" w:type="dxa"/>
+            <w:tcW w:w="893" w:type="dxa"/>
             <w:shd w:val="clear" w:color="auto" w:fill="auto"/>
             <w:noWrap/>
             <w:vAlign w:val="bottom"/>
@@ -3930,7 +4048,7 @@
         </w:tc>
         <w:tc>
           <w:tcPr>
-            <w:tcW w:w="1038" w:type="dxa"/>
+            <w:tcW w:w="793" w:type="dxa"/>
             <w:shd w:val="clear" w:color="auto" w:fill="auto"/>
             <w:noWrap/>
             <w:vAlign w:val="bottom"/>
@@ -3957,45 +4075,45 @@
         </w:tc>
         <w:tc>
           <w:tcPr>
-            <w:tcW w:w="854" w:type="dxa"/>
-            <w:shd w:val="clear" w:color="auto" w:fill="auto"/>
-            <w:noWrap/>
-            <w:vAlign w:val="bottom"/>
-          </w:tcPr>
-          <w:p>
-            <w:pPr>
-              <w:spacing w:line="240" w:lineRule="auto"/>
-              <w:jc w:val="center"/>
-              <w:rPr>
-                <w:rFonts w:cs="Arial"/>
-                <w:color w:val="000000" w:themeColor="text1"/>
-                <w:lang w:eastAsia="ja-JP"/>
-              </w:rPr>
-            </w:pPr>
-          </w:p>
-        </w:tc>
-        <w:tc>
-          <w:tcPr>
-            <w:tcW w:w="851" w:type="dxa"/>
-            <w:shd w:val="clear" w:color="auto" w:fill="auto"/>
-            <w:noWrap/>
-            <w:vAlign w:val="bottom"/>
-          </w:tcPr>
-          <w:p>
-            <w:pPr>
-              <w:spacing w:line="240" w:lineRule="auto"/>
-              <w:jc w:val="center"/>
-              <w:rPr>
-                <w:rFonts w:cs="Arial"/>
-                <w:color w:val="000000" w:themeColor="text1"/>
-                <w:lang w:eastAsia="ja-JP"/>
-              </w:rPr>
-            </w:pPr>
-          </w:p>
-        </w:tc>
-        <w:tc>
-          <w:tcPr>
-            <w:tcW w:w="0" w:type="auto"/>
+            <w:tcW w:w="1203" w:type="dxa"/>
+            <w:shd w:val="clear" w:color="auto" w:fill="auto"/>
+            <w:noWrap/>
+            <w:vAlign w:val="bottom"/>
+          </w:tcPr>
+          <w:p>
+            <w:pPr>
+              <w:spacing w:line="240" w:lineRule="auto"/>
+              <w:jc w:val="center"/>
+              <w:rPr>
+                <w:rFonts w:cs="Arial"/>
+                <w:color w:val="000000" w:themeColor="text1"/>
+                <w:lang w:eastAsia="ja-JP"/>
+              </w:rPr>
+            </w:pPr>
+          </w:p>
+        </w:tc>
+        <w:tc>
+          <w:tcPr>
+            <w:tcW w:w="886" w:type="dxa"/>
+            <w:shd w:val="clear" w:color="auto" w:fill="auto"/>
+            <w:noWrap/>
+            <w:vAlign w:val="bottom"/>
+          </w:tcPr>
+          <w:p>
+            <w:pPr>
+              <w:spacing w:line="240" w:lineRule="auto"/>
+              <w:jc w:val="center"/>
+              <w:rPr>
+                <w:rFonts w:cs="Arial"/>
+                <w:color w:val="000000" w:themeColor="text1"/>
+                <w:lang w:eastAsia="ja-JP"/>
+              </w:rPr>
+            </w:pPr>
+          </w:p>
+        </w:tc>
+        <w:tc>
+          <w:tcPr>
+            <w:tcW w:w="1489" w:type="dxa"/>
             <w:shd w:val="clear" w:color="auto" w:fill="auto"/>
             <w:noWrap/>
             <w:vAlign w:val="bottom"/>
@@ -4022,26 +4140,50 @@
         </w:tc>
         <w:tc>
           <w:tcPr>
-            <w:tcW w:w="0" w:type="auto"/>
-            <w:shd w:val="clear" w:color="auto" w:fill="auto"/>
-            <w:noWrap/>
-            <w:vAlign w:val="bottom"/>
-          </w:tcPr>
-          <w:p>
-            <w:pPr>
-              <w:spacing w:line="240" w:lineRule="auto"/>
-              <w:jc w:val="center"/>
-              <w:rPr>
-                <w:rFonts w:cs="Arial"/>
-                <w:color w:val="000000" w:themeColor="text1"/>
-                <w:lang w:eastAsia="ja-JP"/>
-              </w:rPr>
-            </w:pPr>
-          </w:p>
-        </w:tc>
-        <w:tc>
-          <w:tcPr>
-            <w:tcW w:w="0" w:type="auto"/>
+            <w:tcW w:w="221" w:type="dxa"/>
+          </w:tcPr>
+          <w:p>
+            <w:pPr>
+              <w:spacing w:line="240" w:lineRule="auto"/>
+              <w:jc w:val="center"/>
+              <w:rPr>
+                <w:rFonts w:cs="Arial"/>
+                <w:color w:val="000000" w:themeColor="text1"/>
+                <w:lang w:eastAsia="ja-JP"/>
+              </w:rPr>
+            </w:pPr>
+            <w:r>
+              <w:rPr>
+                <w:rFonts w:cs="Arial"/>
+                <w:color w:val="000000" w:themeColor="text1"/>
+                <w:lang w:eastAsia="ja-JP"/>
+              </w:rPr>
+              <w:t>2</w:t>
+            </w:r>
+          </w:p>
+        </w:tc>
+        <w:tc>
+          <w:tcPr>
+            <w:tcW w:w="801" w:type="dxa"/>
+            <w:shd w:val="clear" w:color="auto" w:fill="auto"/>
+            <w:noWrap/>
+            <w:vAlign w:val="bottom"/>
+          </w:tcPr>
+          <w:p>
+            <w:pPr>
+              <w:spacing w:line="240" w:lineRule="auto"/>
+              <w:jc w:val="center"/>
+              <w:rPr>
+                <w:rFonts w:cs="Arial"/>
+                <w:color w:val="000000" w:themeColor="text1"/>
+                <w:lang w:eastAsia="ja-JP"/>
+              </w:rPr>
+            </w:pPr>
+          </w:p>
+        </w:tc>
+        <w:tc>
+          <w:tcPr>
+            <w:tcW w:w="996" w:type="dxa"/>
             <w:shd w:val="clear" w:color="auto" w:fill="auto"/>
             <w:noWrap/>
             <w:vAlign w:val="bottom"/>
@@ -4066,7 +4208,7 @@
         </w:trPr>
         <w:tc>
           <w:tcPr>
-            <w:tcW w:w="1699" w:type="dxa"/>
+            <w:tcW w:w="1278" w:type="dxa"/>
             <w:shd w:val="clear" w:color="auto" w:fill="auto"/>
             <w:noWrap/>
           </w:tcPr>
@@ -4087,7 +4229,7 @@
         </w:tc>
         <w:tc>
           <w:tcPr>
-            <w:tcW w:w="900" w:type="dxa"/>
+            <w:tcW w:w="790" w:type="dxa"/>
             <w:shd w:val="clear" w:color="auto" w:fill="auto"/>
             <w:noWrap/>
             <w:vAlign w:val="bottom"/>
@@ -4114,7 +4256,7 @@
         </w:tc>
         <w:tc>
           <w:tcPr>
-            <w:tcW w:w="858" w:type="dxa"/>
+            <w:tcW w:w="893" w:type="dxa"/>
             <w:shd w:val="clear" w:color="auto" w:fill="auto"/>
             <w:noWrap/>
             <w:vAlign w:val="bottom"/>
@@ -4141,7 +4283,7 @@
         </w:tc>
         <w:tc>
           <w:tcPr>
-            <w:tcW w:w="1038" w:type="dxa"/>
+            <w:tcW w:w="793" w:type="dxa"/>
             <w:shd w:val="clear" w:color="auto" w:fill="auto"/>
             <w:noWrap/>
             <w:vAlign w:val="bottom"/>
@@ -4168,7 +4310,7 @@
         </w:tc>
         <w:tc>
           <w:tcPr>
-            <w:tcW w:w="854" w:type="dxa"/>
+            <w:tcW w:w="1203" w:type="dxa"/>
             <w:shd w:val="clear" w:color="auto" w:fill="auto"/>
             <w:noWrap/>
             <w:vAlign w:val="bottom"/>
@@ -4195,50 +4337,48 @@
         </w:tc>
         <w:tc>
           <w:tcPr>
-            <w:tcW w:w="851" w:type="dxa"/>
-            <w:shd w:val="clear" w:color="auto" w:fill="auto"/>
-            <w:noWrap/>
-            <w:vAlign w:val="bottom"/>
-          </w:tcPr>
-          <w:p>
-            <w:pPr>
-              <w:spacing w:line="240" w:lineRule="auto"/>
-              <w:jc w:val="center"/>
-              <w:rPr>
-                <w:rFonts w:cs="Arial"/>
-                <w:color w:val="000000" w:themeColor="text1"/>
-                <w:lang w:eastAsia="ja-JP"/>
-              </w:rPr>
-            </w:pPr>
-          </w:p>
-        </w:tc>
-        <w:tc>
-          <w:tcPr>
-            <w:tcW w:w="0" w:type="auto"/>
-            <w:shd w:val="clear" w:color="auto" w:fill="auto"/>
-            <w:noWrap/>
-            <w:vAlign w:val="bottom"/>
-          </w:tcPr>
-          <w:p>
-            <w:pPr>
-              <w:spacing w:line="240" w:lineRule="auto"/>
-              <w:jc w:val="center"/>
-              <w:rPr>
-                <w:rFonts w:cs="Arial"/>
-                <w:color w:val="000000" w:themeColor="text1"/>
-                <w:lang w:eastAsia="ja-JP"/>
-              </w:rPr>
-            </w:pPr>
-            <w:proofErr w:type="spellStart"/>
-            <w:r>
-              <w:rPr>
-                <w:rFonts w:cs="Arial"/>
-                <w:color w:val="000000" w:themeColor="text1"/>
-                <w:lang w:eastAsia="ja-JP"/>
-              </w:rPr>
-              <w:t>Heiu</w:t>
-            </w:r>
-            <w:proofErr w:type="spellEnd"/>
+            <w:tcW w:w="886" w:type="dxa"/>
+            <w:shd w:val="clear" w:color="auto" w:fill="auto"/>
+            <w:noWrap/>
+            <w:vAlign w:val="bottom"/>
+          </w:tcPr>
+          <w:p>
+            <w:pPr>
+              <w:spacing w:line="240" w:lineRule="auto"/>
+              <w:jc w:val="center"/>
+              <w:rPr>
+                <w:rFonts w:cs="Arial"/>
+                <w:color w:val="000000" w:themeColor="text1"/>
+                <w:lang w:eastAsia="ja-JP"/>
+              </w:rPr>
+            </w:pPr>
+          </w:p>
+        </w:tc>
+        <w:tc>
+          <w:tcPr>
+            <w:tcW w:w="1489" w:type="dxa"/>
+            <w:shd w:val="clear" w:color="auto" w:fill="auto"/>
+            <w:noWrap/>
+            <w:vAlign w:val="bottom"/>
+          </w:tcPr>
+          <w:p>
+            <w:pPr>
+              <w:spacing w:line="240" w:lineRule="auto"/>
+              <w:jc w:val="center"/>
+              <w:rPr>
+                <w:rFonts w:cs="Arial"/>
+                <w:color w:val="000000" w:themeColor="text1"/>
+                <w:lang w:eastAsia="ja-JP"/>
+              </w:rPr>
+            </w:pPr>
+            <w:r>
+              <w:rPr>
+                <w:rFonts w:cs="Arial"/>
+                <w:color w:val="000000" w:themeColor="text1"/>
+                <w:lang w:eastAsia="ja-JP"/>
+              </w:rPr>
+              <w:t>Hieu</w:t>
+            </w:r>
             <w:r>
               <w:rPr>
                 <w:rFonts w:cs="Arial"/>
@@ -4251,26 +4391,50 @@
         </w:tc>
         <w:tc>
           <w:tcPr>
-            <w:tcW w:w="0" w:type="auto"/>
-            <w:shd w:val="clear" w:color="auto" w:fill="auto"/>
-            <w:noWrap/>
-            <w:vAlign w:val="bottom"/>
-          </w:tcPr>
-          <w:p>
-            <w:pPr>
-              <w:spacing w:line="240" w:lineRule="auto"/>
-              <w:jc w:val="center"/>
-              <w:rPr>
-                <w:rFonts w:cs="Arial"/>
-                <w:color w:val="000000" w:themeColor="text1"/>
-                <w:lang w:eastAsia="ja-JP"/>
-              </w:rPr>
-            </w:pPr>
-          </w:p>
-        </w:tc>
-        <w:tc>
-          <w:tcPr>
-            <w:tcW w:w="0" w:type="auto"/>
+            <w:tcW w:w="221" w:type="dxa"/>
+          </w:tcPr>
+          <w:p>
+            <w:pPr>
+              <w:spacing w:line="240" w:lineRule="auto"/>
+              <w:jc w:val="center"/>
+              <w:rPr>
+                <w:rFonts w:cs="Arial"/>
+                <w:color w:val="000000" w:themeColor="text1"/>
+                <w:lang w:eastAsia="ja-JP"/>
+              </w:rPr>
+            </w:pPr>
+            <w:r>
+              <w:rPr>
+                <w:rFonts w:cs="Arial"/>
+                <w:color w:val="000000" w:themeColor="text1"/>
+                <w:lang w:eastAsia="ja-JP"/>
+              </w:rPr>
+              <w:t>8</w:t>
+            </w:r>
+          </w:p>
+        </w:tc>
+        <w:tc>
+          <w:tcPr>
+            <w:tcW w:w="801" w:type="dxa"/>
+            <w:shd w:val="clear" w:color="auto" w:fill="auto"/>
+            <w:noWrap/>
+            <w:vAlign w:val="bottom"/>
+          </w:tcPr>
+          <w:p>
+            <w:pPr>
+              <w:spacing w:line="240" w:lineRule="auto"/>
+              <w:jc w:val="center"/>
+              <w:rPr>
+                <w:rFonts w:cs="Arial"/>
+                <w:color w:val="000000" w:themeColor="text1"/>
+                <w:lang w:eastAsia="ja-JP"/>
+              </w:rPr>
+            </w:pPr>
+          </w:p>
+        </w:tc>
+        <w:tc>
+          <w:tcPr>
+            <w:tcW w:w="996" w:type="dxa"/>
             <w:shd w:val="clear" w:color="auto" w:fill="auto"/>
             <w:noWrap/>
             <w:vAlign w:val="bottom"/>
@@ -4295,7 +4459,7 @@
         </w:trPr>
         <w:tc>
           <w:tcPr>
-            <w:tcW w:w="1699" w:type="dxa"/>
+            <w:tcW w:w="1278" w:type="dxa"/>
             <w:shd w:val="clear" w:color="auto" w:fill="auto"/>
             <w:noWrap/>
           </w:tcPr>
@@ -4316,7 +4480,7 @@
         </w:tc>
         <w:tc>
           <w:tcPr>
-            <w:tcW w:w="900" w:type="dxa"/>
+            <w:tcW w:w="790" w:type="dxa"/>
             <w:shd w:val="clear" w:color="auto" w:fill="auto"/>
             <w:noWrap/>
             <w:vAlign w:val="bottom"/>
@@ -4343,7 +4507,7 @@
         </w:tc>
         <w:tc>
           <w:tcPr>
-            <w:tcW w:w="858" w:type="dxa"/>
+            <w:tcW w:w="893" w:type="dxa"/>
             <w:shd w:val="clear" w:color="auto" w:fill="auto"/>
             <w:noWrap/>
             <w:vAlign w:val="bottom"/>
@@ -4370,7 +4534,7 @@
         </w:tc>
         <w:tc>
           <w:tcPr>
-            <w:tcW w:w="1038" w:type="dxa"/>
+            <w:tcW w:w="793" w:type="dxa"/>
             <w:shd w:val="clear" w:color="auto" w:fill="auto"/>
             <w:noWrap/>
             <w:vAlign w:val="bottom"/>
@@ -4397,7 +4561,7 @@
         </w:tc>
         <w:tc>
           <w:tcPr>
-            <w:tcW w:w="854" w:type="dxa"/>
+            <w:tcW w:w="1203" w:type="dxa"/>
             <w:shd w:val="clear" w:color="auto" w:fill="auto"/>
             <w:noWrap/>
             <w:vAlign w:val="bottom"/>
@@ -4440,26 +4604,26 @@
         </w:tc>
         <w:tc>
           <w:tcPr>
-            <w:tcW w:w="851" w:type="dxa"/>
-            <w:shd w:val="clear" w:color="auto" w:fill="auto"/>
-            <w:noWrap/>
-            <w:vAlign w:val="bottom"/>
-          </w:tcPr>
-          <w:p>
-            <w:pPr>
-              <w:spacing w:line="240" w:lineRule="auto"/>
-              <w:jc w:val="center"/>
-              <w:rPr>
-                <w:rFonts w:cs="Arial"/>
-                <w:color w:val="000000" w:themeColor="text1"/>
-                <w:lang w:eastAsia="ja-JP"/>
-              </w:rPr>
-            </w:pPr>
-          </w:p>
-        </w:tc>
-        <w:tc>
-          <w:tcPr>
-            <w:tcW w:w="0" w:type="auto"/>
+            <w:tcW w:w="886" w:type="dxa"/>
+            <w:shd w:val="clear" w:color="auto" w:fill="auto"/>
+            <w:noWrap/>
+            <w:vAlign w:val="bottom"/>
+          </w:tcPr>
+          <w:p>
+            <w:pPr>
+              <w:spacing w:line="240" w:lineRule="auto"/>
+              <w:jc w:val="center"/>
+              <w:rPr>
+                <w:rFonts w:cs="Arial"/>
+                <w:color w:val="000000" w:themeColor="text1"/>
+                <w:lang w:eastAsia="ja-JP"/>
+              </w:rPr>
+            </w:pPr>
+          </w:p>
+        </w:tc>
+        <w:tc>
+          <w:tcPr>
+            <w:tcW w:w="1489" w:type="dxa"/>
             <w:shd w:val="clear" w:color="auto" w:fill="auto"/>
             <w:noWrap/>
             <w:vAlign w:val="bottom"/>
@@ -4486,26 +4650,50 @@
         </w:tc>
         <w:tc>
           <w:tcPr>
-            <w:tcW w:w="0" w:type="auto"/>
-            <w:shd w:val="clear" w:color="auto" w:fill="auto"/>
-            <w:noWrap/>
-            <w:vAlign w:val="bottom"/>
-          </w:tcPr>
-          <w:p>
-            <w:pPr>
-              <w:spacing w:line="240" w:lineRule="auto"/>
-              <w:jc w:val="center"/>
-              <w:rPr>
-                <w:rFonts w:cs="Arial"/>
-                <w:color w:val="000000" w:themeColor="text1"/>
-                <w:lang w:eastAsia="ja-JP"/>
-              </w:rPr>
-            </w:pPr>
-          </w:p>
-        </w:tc>
-        <w:tc>
-          <w:tcPr>
-            <w:tcW w:w="0" w:type="auto"/>
+            <w:tcW w:w="221" w:type="dxa"/>
+          </w:tcPr>
+          <w:p>
+            <w:pPr>
+              <w:spacing w:line="240" w:lineRule="auto"/>
+              <w:jc w:val="center"/>
+              <w:rPr>
+                <w:rFonts w:cs="Arial"/>
+                <w:color w:val="000000" w:themeColor="text1"/>
+                <w:lang w:eastAsia="ja-JP"/>
+              </w:rPr>
+            </w:pPr>
+            <w:r>
+              <w:rPr>
+                <w:rFonts w:cs="Arial"/>
+                <w:color w:val="000000" w:themeColor="text1"/>
+                <w:lang w:eastAsia="ja-JP"/>
+              </w:rPr>
+              <w:t>9</w:t>
+            </w:r>
+          </w:p>
+        </w:tc>
+        <w:tc>
+          <w:tcPr>
+            <w:tcW w:w="801" w:type="dxa"/>
+            <w:shd w:val="clear" w:color="auto" w:fill="auto"/>
+            <w:noWrap/>
+            <w:vAlign w:val="bottom"/>
+          </w:tcPr>
+          <w:p>
+            <w:pPr>
+              <w:spacing w:line="240" w:lineRule="auto"/>
+              <w:jc w:val="center"/>
+              <w:rPr>
+                <w:rFonts w:cs="Arial"/>
+                <w:color w:val="000000" w:themeColor="text1"/>
+                <w:lang w:eastAsia="ja-JP"/>
+              </w:rPr>
+            </w:pPr>
+          </w:p>
+        </w:tc>
+        <w:tc>
+          <w:tcPr>
+            <w:tcW w:w="996" w:type="dxa"/>
             <w:shd w:val="clear" w:color="auto" w:fill="auto"/>
             <w:noWrap/>
             <w:vAlign w:val="bottom"/>
@@ -4530,36 +4718,29 @@
         </w:trPr>
         <w:tc>
           <w:tcPr>
-            <w:tcW w:w="1699" w:type="dxa"/>
-            <w:shd w:val="clear" w:color="auto" w:fill="auto"/>
-            <w:noWrap/>
-          </w:tcPr>
-          <w:p>
-            <w:pPr>
-              <w:jc w:val="center"/>
-              <w:rPr>
-                <w:color w:val="000000" w:themeColor="text1"/>
-              </w:rPr>
-            </w:pPr>
-            <w:proofErr w:type="spellStart"/>
-            <w:r>
-              <w:rPr>
-                <w:color w:val="000000" w:themeColor="text1"/>
-              </w:rPr>
-              <w:t>Analyze</w:t>
-            </w:r>
-            <w:proofErr w:type="spellEnd"/>
-            <w:r>
-              <w:rPr>
-                <w:color w:val="000000" w:themeColor="text1"/>
-              </w:rPr>
-              <w:t xml:space="preserve"> and identify the core use cases</w:t>
-            </w:r>
-          </w:p>
-        </w:tc>
-        <w:tc>
-          <w:tcPr>
-            <w:tcW w:w="900" w:type="dxa"/>
+            <w:tcW w:w="1278" w:type="dxa"/>
+            <w:shd w:val="clear" w:color="auto" w:fill="auto"/>
+            <w:noWrap/>
+          </w:tcPr>
+          <w:p>
+            <w:pPr>
+              <w:jc w:val="center"/>
+              <w:rPr>
+                <w:color w:val="000000" w:themeColor="text1"/>
+              </w:rPr>
+            </w:pPr>
+            <w:r>
+              <w:rPr>
+                <w:color w:val="000000" w:themeColor="text1"/>
+              </w:rPr>
+              <w:lastRenderedPageBreak/>
+              <w:t>Analyze and identify the core use cases</w:t>
+            </w:r>
+          </w:p>
+        </w:tc>
+        <w:tc>
+          <w:tcPr>
+            <w:tcW w:w="790" w:type="dxa"/>
             <w:shd w:val="clear" w:color="auto" w:fill="auto"/>
             <w:noWrap/>
             <w:vAlign w:val="bottom"/>
@@ -4586,7 +4767,7 @@
         </w:tc>
         <w:tc>
           <w:tcPr>
-            <w:tcW w:w="858" w:type="dxa"/>
+            <w:tcW w:w="893" w:type="dxa"/>
             <w:shd w:val="clear" w:color="auto" w:fill="auto"/>
             <w:noWrap/>
             <w:vAlign w:val="bottom"/>
@@ -4613,7 +4794,7 @@
         </w:tc>
         <w:tc>
           <w:tcPr>
-            <w:tcW w:w="1038" w:type="dxa"/>
+            <w:tcW w:w="793" w:type="dxa"/>
             <w:shd w:val="clear" w:color="auto" w:fill="auto"/>
             <w:noWrap/>
             <w:vAlign w:val="bottom"/>
@@ -4640,7 +4821,7 @@
         </w:tc>
         <w:tc>
           <w:tcPr>
-            <w:tcW w:w="854" w:type="dxa"/>
+            <w:tcW w:w="1203" w:type="dxa"/>
             <w:shd w:val="clear" w:color="auto" w:fill="auto"/>
             <w:noWrap/>
             <w:vAlign w:val="bottom"/>
@@ -4667,26 +4848,26 @@
         </w:tc>
         <w:tc>
           <w:tcPr>
-            <w:tcW w:w="851" w:type="dxa"/>
-            <w:shd w:val="clear" w:color="auto" w:fill="auto"/>
-            <w:noWrap/>
-            <w:vAlign w:val="bottom"/>
-          </w:tcPr>
-          <w:p>
-            <w:pPr>
-              <w:spacing w:line="240" w:lineRule="auto"/>
-              <w:jc w:val="center"/>
-              <w:rPr>
-                <w:rFonts w:cs="Arial"/>
-                <w:color w:val="000000" w:themeColor="text1"/>
-                <w:lang w:eastAsia="ja-JP"/>
-              </w:rPr>
-            </w:pPr>
-          </w:p>
-        </w:tc>
-        <w:tc>
-          <w:tcPr>
-            <w:tcW w:w="0" w:type="auto"/>
+            <w:tcW w:w="886" w:type="dxa"/>
+            <w:shd w:val="clear" w:color="auto" w:fill="auto"/>
+            <w:noWrap/>
+            <w:vAlign w:val="bottom"/>
+          </w:tcPr>
+          <w:p>
+            <w:pPr>
+              <w:spacing w:line="240" w:lineRule="auto"/>
+              <w:jc w:val="center"/>
+              <w:rPr>
+                <w:rFonts w:cs="Arial"/>
+                <w:color w:val="000000" w:themeColor="text1"/>
+                <w:lang w:eastAsia="ja-JP"/>
+              </w:rPr>
+            </w:pPr>
+          </w:p>
+        </w:tc>
+        <w:tc>
+          <w:tcPr>
+            <w:tcW w:w="1489" w:type="dxa"/>
             <w:shd w:val="clear" w:color="auto" w:fill="auto"/>
             <w:noWrap/>
             <w:vAlign w:val="bottom"/>
@@ -4713,26 +4894,50 @@
         </w:tc>
         <w:tc>
           <w:tcPr>
-            <w:tcW w:w="0" w:type="auto"/>
-            <w:shd w:val="clear" w:color="auto" w:fill="auto"/>
-            <w:noWrap/>
-            <w:vAlign w:val="bottom"/>
-          </w:tcPr>
-          <w:p>
-            <w:pPr>
-              <w:spacing w:line="240" w:lineRule="auto"/>
-              <w:jc w:val="center"/>
-              <w:rPr>
-                <w:rFonts w:cs="Arial"/>
-                <w:color w:val="000000" w:themeColor="text1"/>
-                <w:lang w:eastAsia="ja-JP"/>
-              </w:rPr>
-            </w:pPr>
-          </w:p>
-        </w:tc>
-        <w:tc>
-          <w:tcPr>
-            <w:tcW w:w="0" w:type="auto"/>
+            <w:tcW w:w="221" w:type="dxa"/>
+          </w:tcPr>
+          <w:p>
+            <w:pPr>
+              <w:spacing w:line="240" w:lineRule="auto"/>
+              <w:jc w:val="center"/>
+              <w:rPr>
+                <w:rFonts w:cs="Arial"/>
+                <w:color w:val="000000" w:themeColor="text1"/>
+                <w:lang w:eastAsia="ja-JP"/>
+              </w:rPr>
+            </w:pPr>
+            <w:r>
+              <w:rPr>
+                <w:rFonts w:cs="Arial"/>
+                <w:color w:val="000000" w:themeColor="text1"/>
+                <w:lang w:eastAsia="ja-JP"/>
+              </w:rPr>
+              <w:t>6</w:t>
+            </w:r>
+          </w:p>
+        </w:tc>
+        <w:tc>
+          <w:tcPr>
+            <w:tcW w:w="801" w:type="dxa"/>
+            <w:shd w:val="clear" w:color="auto" w:fill="auto"/>
+            <w:noWrap/>
+            <w:vAlign w:val="bottom"/>
+          </w:tcPr>
+          <w:p>
+            <w:pPr>
+              <w:spacing w:line="240" w:lineRule="auto"/>
+              <w:jc w:val="center"/>
+              <w:rPr>
+                <w:rFonts w:cs="Arial"/>
+                <w:color w:val="000000" w:themeColor="text1"/>
+                <w:lang w:eastAsia="ja-JP"/>
+              </w:rPr>
+            </w:pPr>
+          </w:p>
+        </w:tc>
+        <w:tc>
+          <w:tcPr>
+            <w:tcW w:w="996" w:type="dxa"/>
             <w:shd w:val="clear" w:color="auto" w:fill="auto"/>
             <w:noWrap/>
             <w:vAlign w:val="bottom"/>
@@ -4757,7 +4962,7 @@
         </w:trPr>
         <w:tc>
           <w:tcPr>
-            <w:tcW w:w="1699" w:type="dxa"/>
+            <w:tcW w:w="1278" w:type="dxa"/>
             <w:shd w:val="clear" w:color="auto" w:fill="auto"/>
             <w:noWrap/>
           </w:tcPr>
@@ -4778,7 +4983,7 @@
         </w:tc>
         <w:tc>
           <w:tcPr>
-            <w:tcW w:w="900" w:type="dxa"/>
+            <w:tcW w:w="790" w:type="dxa"/>
             <w:shd w:val="clear" w:color="auto" w:fill="auto"/>
             <w:noWrap/>
             <w:vAlign w:val="bottom"/>
@@ -4805,7 +5010,7 @@
         </w:tc>
         <w:tc>
           <w:tcPr>
-            <w:tcW w:w="858" w:type="dxa"/>
+            <w:tcW w:w="893" w:type="dxa"/>
             <w:shd w:val="clear" w:color="auto" w:fill="auto"/>
             <w:noWrap/>
             <w:vAlign w:val="bottom"/>
@@ -4832,7 +5037,7 @@
         </w:tc>
         <w:tc>
           <w:tcPr>
-            <w:tcW w:w="1038" w:type="dxa"/>
+            <w:tcW w:w="793" w:type="dxa"/>
             <w:shd w:val="clear" w:color="auto" w:fill="auto"/>
             <w:noWrap/>
             <w:vAlign w:val="bottom"/>
@@ -4859,45 +5064,45 @@
         </w:tc>
         <w:tc>
           <w:tcPr>
-            <w:tcW w:w="854" w:type="dxa"/>
-            <w:shd w:val="clear" w:color="auto" w:fill="auto"/>
-            <w:noWrap/>
-            <w:vAlign w:val="bottom"/>
-          </w:tcPr>
-          <w:p>
-            <w:pPr>
-              <w:spacing w:line="240" w:lineRule="auto"/>
-              <w:jc w:val="center"/>
-              <w:rPr>
-                <w:rFonts w:cs="Arial"/>
-                <w:color w:val="000000" w:themeColor="text1"/>
-                <w:lang w:eastAsia="ja-JP"/>
-              </w:rPr>
-            </w:pPr>
-          </w:p>
-        </w:tc>
-        <w:tc>
-          <w:tcPr>
-            <w:tcW w:w="851" w:type="dxa"/>
-            <w:shd w:val="clear" w:color="auto" w:fill="auto"/>
-            <w:noWrap/>
-            <w:vAlign w:val="bottom"/>
-          </w:tcPr>
-          <w:p>
-            <w:pPr>
-              <w:spacing w:line="240" w:lineRule="auto"/>
-              <w:jc w:val="center"/>
-              <w:rPr>
-                <w:rFonts w:cs="Arial"/>
-                <w:color w:val="000000" w:themeColor="text1"/>
-                <w:lang w:eastAsia="ja-JP"/>
-              </w:rPr>
-            </w:pPr>
-          </w:p>
-        </w:tc>
-        <w:tc>
-          <w:tcPr>
-            <w:tcW w:w="0" w:type="auto"/>
+            <w:tcW w:w="1203" w:type="dxa"/>
+            <w:shd w:val="clear" w:color="auto" w:fill="auto"/>
+            <w:noWrap/>
+            <w:vAlign w:val="bottom"/>
+          </w:tcPr>
+          <w:p>
+            <w:pPr>
+              <w:spacing w:line="240" w:lineRule="auto"/>
+              <w:jc w:val="center"/>
+              <w:rPr>
+                <w:rFonts w:cs="Arial"/>
+                <w:color w:val="000000" w:themeColor="text1"/>
+                <w:lang w:eastAsia="ja-JP"/>
+              </w:rPr>
+            </w:pPr>
+          </w:p>
+        </w:tc>
+        <w:tc>
+          <w:tcPr>
+            <w:tcW w:w="886" w:type="dxa"/>
+            <w:shd w:val="clear" w:color="auto" w:fill="auto"/>
+            <w:noWrap/>
+            <w:vAlign w:val="bottom"/>
+          </w:tcPr>
+          <w:p>
+            <w:pPr>
+              <w:spacing w:line="240" w:lineRule="auto"/>
+              <w:jc w:val="center"/>
+              <w:rPr>
+                <w:rFonts w:cs="Arial"/>
+                <w:color w:val="000000" w:themeColor="text1"/>
+                <w:lang w:eastAsia="ja-JP"/>
+              </w:rPr>
+            </w:pPr>
+          </w:p>
+        </w:tc>
+        <w:tc>
+          <w:tcPr>
+            <w:tcW w:w="1489" w:type="dxa"/>
             <w:shd w:val="clear" w:color="auto" w:fill="auto"/>
             <w:noWrap/>
             <w:vAlign w:val="bottom"/>
@@ -4924,26 +5129,50 @@
         </w:tc>
         <w:tc>
           <w:tcPr>
-            <w:tcW w:w="0" w:type="auto"/>
-            <w:shd w:val="clear" w:color="auto" w:fill="auto"/>
-            <w:noWrap/>
-            <w:vAlign w:val="bottom"/>
-          </w:tcPr>
-          <w:p>
-            <w:pPr>
-              <w:spacing w:line="240" w:lineRule="auto"/>
-              <w:jc w:val="center"/>
-              <w:rPr>
-                <w:rFonts w:cs="Arial"/>
-                <w:color w:val="000000" w:themeColor="text1"/>
-                <w:lang w:eastAsia="ja-JP"/>
-              </w:rPr>
-            </w:pPr>
-          </w:p>
-        </w:tc>
-        <w:tc>
-          <w:tcPr>
-            <w:tcW w:w="0" w:type="auto"/>
+            <w:tcW w:w="221" w:type="dxa"/>
+          </w:tcPr>
+          <w:p>
+            <w:pPr>
+              <w:spacing w:line="240" w:lineRule="auto"/>
+              <w:jc w:val="center"/>
+              <w:rPr>
+                <w:rFonts w:cs="Arial"/>
+                <w:color w:val="000000" w:themeColor="text1"/>
+                <w:lang w:eastAsia="ja-JP"/>
+              </w:rPr>
+            </w:pPr>
+            <w:r>
+              <w:rPr>
+                <w:rFonts w:cs="Arial"/>
+                <w:color w:val="000000" w:themeColor="text1"/>
+                <w:lang w:eastAsia="ja-JP"/>
+              </w:rPr>
+              <w:t>6</w:t>
+            </w:r>
+          </w:p>
+        </w:tc>
+        <w:tc>
+          <w:tcPr>
+            <w:tcW w:w="801" w:type="dxa"/>
+            <w:shd w:val="clear" w:color="auto" w:fill="auto"/>
+            <w:noWrap/>
+            <w:vAlign w:val="bottom"/>
+          </w:tcPr>
+          <w:p>
+            <w:pPr>
+              <w:spacing w:line="240" w:lineRule="auto"/>
+              <w:jc w:val="center"/>
+              <w:rPr>
+                <w:rFonts w:cs="Arial"/>
+                <w:color w:val="000000" w:themeColor="text1"/>
+                <w:lang w:eastAsia="ja-JP"/>
+              </w:rPr>
+            </w:pPr>
+          </w:p>
+        </w:tc>
+        <w:tc>
+          <w:tcPr>
+            <w:tcW w:w="996" w:type="dxa"/>
             <w:shd w:val="clear" w:color="auto" w:fill="auto"/>
             <w:noWrap/>
             <w:vAlign w:val="bottom"/>
@@ -4968,23 +5197,22 @@
         </w:trPr>
         <w:tc>
           <w:tcPr>
-            <w:tcW w:w="1699" w:type="dxa"/>
-            <w:shd w:val="clear" w:color="auto" w:fill="auto"/>
-            <w:noWrap/>
-          </w:tcPr>
-          <w:p>
-            <w:pPr>
-              <w:jc w:val="center"/>
-            </w:pPr>
-            <w:r>
-              <w:lastRenderedPageBreak/>
+            <w:tcW w:w="1278" w:type="dxa"/>
+            <w:shd w:val="clear" w:color="auto" w:fill="auto"/>
+            <w:noWrap/>
+          </w:tcPr>
+          <w:p>
+            <w:pPr>
+              <w:jc w:val="center"/>
+            </w:pPr>
+            <w:r>
               <w:t>Establish Technical Competency Demonstrator</w:t>
             </w:r>
           </w:p>
         </w:tc>
         <w:tc>
           <w:tcPr>
-            <w:tcW w:w="900" w:type="dxa"/>
+            <w:tcW w:w="790" w:type="dxa"/>
             <w:shd w:val="clear" w:color="auto" w:fill="auto"/>
             <w:noWrap/>
             <w:vAlign w:val="bottom"/>
@@ -5009,7 +5237,7 @@
         </w:tc>
         <w:tc>
           <w:tcPr>
-            <w:tcW w:w="858" w:type="dxa"/>
+            <w:tcW w:w="893" w:type="dxa"/>
             <w:shd w:val="clear" w:color="auto" w:fill="auto"/>
             <w:noWrap/>
             <w:vAlign w:val="bottom"/>
@@ -5034,7 +5262,7 @@
         </w:tc>
         <w:tc>
           <w:tcPr>
-            <w:tcW w:w="1038" w:type="dxa"/>
+            <w:tcW w:w="793" w:type="dxa"/>
             <w:shd w:val="clear" w:color="auto" w:fill="auto"/>
             <w:noWrap/>
             <w:vAlign w:val="bottom"/>
@@ -5059,7 +5287,7 @@
         </w:tc>
         <w:tc>
           <w:tcPr>
-            <w:tcW w:w="854" w:type="dxa"/>
+            <w:tcW w:w="1203" w:type="dxa"/>
             <w:shd w:val="clear" w:color="auto" w:fill="auto"/>
             <w:noWrap/>
             <w:vAlign w:val="bottom"/>
@@ -5084,77 +5312,90 @@
         </w:tc>
         <w:tc>
           <w:tcPr>
-            <w:tcW w:w="851" w:type="dxa"/>
-            <w:shd w:val="clear" w:color="auto" w:fill="auto"/>
-            <w:noWrap/>
-            <w:vAlign w:val="bottom"/>
-          </w:tcPr>
-          <w:p>
-            <w:pPr>
-              <w:spacing w:line="240" w:lineRule="auto"/>
-              <w:jc w:val="center"/>
-              <w:rPr>
-                <w:rFonts w:cs="Arial"/>
-                <w:lang w:eastAsia="ja-JP"/>
-              </w:rPr>
-            </w:pPr>
-          </w:p>
-        </w:tc>
-        <w:tc>
-          <w:tcPr>
-            <w:tcW w:w="0" w:type="auto"/>
-            <w:shd w:val="clear" w:color="auto" w:fill="auto"/>
-            <w:noWrap/>
-            <w:vAlign w:val="bottom"/>
-          </w:tcPr>
-          <w:p>
-            <w:pPr>
-              <w:spacing w:line="240" w:lineRule="auto"/>
-              <w:jc w:val="center"/>
-              <w:rPr>
-                <w:rFonts w:cs="Arial"/>
-                <w:lang w:eastAsia="ja-JP"/>
-              </w:rPr>
-            </w:pPr>
-            <w:proofErr w:type="spellStart"/>
-            <w:r>
-              <w:rPr>
-                <w:rFonts w:cs="Arial"/>
-                <w:lang w:eastAsia="ja-JP"/>
-              </w:rPr>
-              <w:t>Heiu</w:t>
-            </w:r>
-            <w:proofErr w:type="spellEnd"/>
-            <w:r>
-              <w:rPr>
-                <w:rFonts w:cs="Arial"/>
-                <w:lang w:eastAsia="ja-JP"/>
-              </w:rPr>
-              <w:t xml:space="preserve"> Hanh Tran</w:t>
-            </w:r>
-          </w:p>
-        </w:tc>
-        <w:tc>
-          <w:tcPr>
-            <w:tcW w:w="0" w:type="auto"/>
-            <w:shd w:val="clear" w:color="auto" w:fill="auto"/>
-            <w:noWrap/>
-            <w:vAlign w:val="bottom"/>
-          </w:tcPr>
-          <w:p>
-            <w:pPr>
-              <w:spacing w:line="240" w:lineRule="auto"/>
-              <w:jc w:val="center"/>
-              <w:rPr>
-                <w:rFonts w:cs="Arial"/>
-                <w:lang w:eastAsia="ja-JP"/>
-              </w:rPr>
-            </w:pPr>
-          </w:p>
-        </w:tc>
-        <w:tc>
-          <w:tcPr>
-            <w:tcW w:w="0" w:type="auto"/>
+            <w:tcW w:w="886" w:type="dxa"/>
+            <w:shd w:val="clear" w:color="auto" w:fill="auto"/>
+            <w:noWrap/>
+            <w:vAlign w:val="bottom"/>
+          </w:tcPr>
+          <w:p>
+            <w:pPr>
+              <w:spacing w:line="240" w:lineRule="auto"/>
+              <w:jc w:val="center"/>
+              <w:rPr>
+                <w:rFonts w:cs="Arial"/>
+                <w:lang w:eastAsia="ja-JP"/>
+              </w:rPr>
+            </w:pPr>
+          </w:p>
+        </w:tc>
+        <w:tc>
+          <w:tcPr>
+            <w:tcW w:w="1489" w:type="dxa"/>
+            <w:shd w:val="clear" w:color="auto" w:fill="auto"/>
+            <w:noWrap/>
+            <w:vAlign w:val="bottom"/>
+          </w:tcPr>
+          <w:p>
+            <w:pPr>
+              <w:spacing w:line="240" w:lineRule="auto"/>
+              <w:jc w:val="center"/>
+              <w:rPr>
+                <w:rFonts w:cs="Arial"/>
+                <w:lang w:eastAsia="ja-JP"/>
+              </w:rPr>
+            </w:pPr>
+            <w:r>
+              <w:rPr>
+                <w:rFonts w:cs="Arial"/>
+                <w:lang w:eastAsia="ja-JP"/>
+              </w:rPr>
+              <w:t>Hieu Hanh Tran</w:t>
+            </w:r>
+          </w:p>
+        </w:tc>
+        <w:tc>
+          <w:tcPr>
+            <w:tcW w:w="221" w:type="dxa"/>
+          </w:tcPr>
+          <w:p>
+            <w:pPr>
+              <w:spacing w:line="240" w:lineRule="auto"/>
+              <w:jc w:val="center"/>
+              <w:rPr>
+                <w:rFonts w:cs="Arial"/>
+                <w:lang w:eastAsia="ja-JP"/>
+              </w:rPr>
+            </w:pPr>
+            <w:r>
+              <w:rPr>
+                <w:rFonts w:cs="Arial"/>
+                <w:lang w:eastAsia="ja-JP"/>
+              </w:rPr>
+              <w:t>7</w:t>
+            </w:r>
+          </w:p>
+        </w:tc>
+        <w:tc>
+          <w:tcPr>
+            <w:tcW w:w="801" w:type="dxa"/>
+            <w:shd w:val="clear" w:color="auto" w:fill="auto"/>
+            <w:noWrap/>
+            <w:vAlign w:val="bottom"/>
+          </w:tcPr>
+          <w:p>
+            <w:pPr>
+              <w:spacing w:line="240" w:lineRule="auto"/>
+              <w:jc w:val="center"/>
+              <w:rPr>
+                <w:rFonts w:cs="Arial"/>
+                <w:lang w:eastAsia="ja-JP"/>
+              </w:rPr>
+            </w:pPr>
+          </w:p>
+        </w:tc>
+        <w:tc>
+          <w:tcPr>
+            <w:tcW w:w="996" w:type="dxa"/>
             <w:shd w:val="clear" w:color="auto" w:fill="auto"/>
             <w:noWrap/>
             <w:vAlign w:val="bottom"/>
@@ -5178,7 +5419,7 @@
         </w:trPr>
         <w:tc>
           <w:tcPr>
-            <w:tcW w:w="1699" w:type="dxa"/>
+            <w:tcW w:w="1278" w:type="dxa"/>
             <w:shd w:val="clear" w:color="auto" w:fill="auto"/>
             <w:noWrap/>
           </w:tcPr>
@@ -5193,7 +5434,7 @@
         </w:tc>
         <w:tc>
           <w:tcPr>
-            <w:tcW w:w="900" w:type="dxa"/>
+            <w:tcW w:w="790" w:type="dxa"/>
             <w:shd w:val="clear" w:color="auto" w:fill="auto"/>
             <w:noWrap/>
             <w:vAlign w:val="bottom"/>
@@ -5218,7 +5459,7 @@
         </w:tc>
         <w:tc>
           <w:tcPr>
-            <w:tcW w:w="858" w:type="dxa"/>
+            <w:tcW w:w="893" w:type="dxa"/>
             <w:shd w:val="clear" w:color="auto" w:fill="auto"/>
             <w:noWrap/>
             <w:vAlign w:val="bottom"/>
@@ -5243,7 +5484,7 @@
         </w:tc>
         <w:tc>
           <w:tcPr>
-            <w:tcW w:w="1038" w:type="dxa"/>
+            <w:tcW w:w="793" w:type="dxa"/>
             <w:shd w:val="clear" w:color="auto" w:fill="auto"/>
             <w:noWrap/>
             <w:vAlign w:val="bottom"/>
@@ -5268,7 +5509,7 @@
         </w:tc>
         <w:tc>
           <w:tcPr>
-            <w:tcW w:w="854" w:type="dxa"/>
+            <w:tcW w:w="1203" w:type="dxa"/>
             <w:shd w:val="clear" w:color="auto" w:fill="auto"/>
             <w:noWrap/>
             <w:vAlign w:val="bottom"/>
@@ -5293,77 +5534,90 @@
         </w:tc>
         <w:tc>
           <w:tcPr>
-            <w:tcW w:w="851" w:type="dxa"/>
-            <w:shd w:val="clear" w:color="auto" w:fill="auto"/>
-            <w:noWrap/>
-            <w:vAlign w:val="bottom"/>
-          </w:tcPr>
-          <w:p>
-            <w:pPr>
-              <w:spacing w:line="240" w:lineRule="auto"/>
-              <w:jc w:val="center"/>
-              <w:rPr>
-                <w:rFonts w:cs="Arial"/>
-                <w:lang w:eastAsia="ja-JP"/>
-              </w:rPr>
-            </w:pPr>
-          </w:p>
-        </w:tc>
-        <w:tc>
-          <w:tcPr>
-            <w:tcW w:w="0" w:type="auto"/>
-            <w:shd w:val="clear" w:color="auto" w:fill="auto"/>
-            <w:noWrap/>
-            <w:vAlign w:val="bottom"/>
-          </w:tcPr>
-          <w:p>
-            <w:pPr>
-              <w:spacing w:line="240" w:lineRule="auto"/>
-              <w:jc w:val="center"/>
-              <w:rPr>
-                <w:rFonts w:cs="Arial"/>
-                <w:lang w:eastAsia="ja-JP"/>
-              </w:rPr>
-            </w:pPr>
-            <w:proofErr w:type="spellStart"/>
-            <w:r>
-              <w:rPr>
-                <w:rFonts w:cs="Arial"/>
-                <w:lang w:eastAsia="ja-JP"/>
-              </w:rPr>
-              <w:t>Heiu</w:t>
-            </w:r>
-            <w:proofErr w:type="spellEnd"/>
-            <w:r>
-              <w:rPr>
-                <w:rFonts w:cs="Arial"/>
-                <w:lang w:eastAsia="ja-JP"/>
-              </w:rPr>
-              <w:t xml:space="preserve"> Hanh Tran</w:t>
-            </w:r>
-          </w:p>
-        </w:tc>
-        <w:tc>
-          <w:tcPr>
-            <w:tcW w:w="0" w:type="auto"/>
-            <w:shd w:val="clear" w:color="auto" w:fill="auto"/>
-            <w:noWrap/>
-            <w:vAlign w:val="bottom"/>
-          </w:tcPr>
-          <w:p>
-            <w:pPr>
-              <w:spacing w:line="240" w:lineRule="auto"/>
-              <w:jc w:val="center"/>
-              <w:rPr>
-                <w:rFonts w:cs="Arial"/>
-                <w:lang w:eastAsia="ja-JP"/>
-              </w:rPr>
-            </w:pPr>
-          </w:p>
-        </w:tc>
-        <w:tc>
-          <w:tcPr>
-            <w:tcW w:w="0" w:type="auto"/>
+            <w:tcW w:w="886" w:type="dxa"/>
+            <w:shd w:val="clear" w:color="auto" w:fill="auto"/>
+            <w:noWrap/>
+            <w:vAlign w:val="bottom"/>
+          </w:tcPr>
+          <w:p>
+            <w:pPr>
+              <w:spacing w:line="240" w:lineRule="auto"/>
+              <w:jc w:val="center"/>
+              <w:rPr>
+                <w:rFonts w:cs="Arial"/>
+                <w:lang w:eastAsia="ja-JP"/>
+              </w:rPr>
+            </w:pPr>
+          </w:p>
+        </w:tc>
+        <w:tc>
+          <w:tcPr>
+            <w:tcW w:w="1489" w:type="dxa"/>
+            <w:shd w:val="clear" w:color="auto" w:fill="auto"/>
+            <w:noWrap/>
+            <w:vAlign w:val="bottom"/>
+          </w:tcPr>
+          <w:p>
+            <w:pPr>
+              <w:spacing w:line="240" w:lineRule="auto"/>
+              <w:jc w:val="center"/>
+              <w:rPr>
+                <w:rFonts w:cs="Arial"/>
+                <w:lang w:eastAsia="ja-JP"/>
+              </w:rPr>
+            </w:pPr>
+            <w:r>
+              <w:rPr>
+                <w:rFonts w:cs="Arial"/>
+                <w:lang w:eastAsia="ja-JP"/>
+              </w:rPr>
+              <w:t>Hieu Hanh Tran</w:t>
+            </w:r>
+          </w:p>
+        </w:tc>
+        <w:tc>
+          <w:tcPr>
+            <w:tcW w:w="221" w:type="dxa"/>
+          </w:tcPr>
+          <w:p>
+            <w:pPr>
+              <w:spacing w:line="240" w:lineRule="auto"/>
+              <w:jc w:val="center"/>
+              <w:rPr>
+                <w:rFonts w:cs="Arial"/>
+                <w:lang w:eastAsia="ja-JP"/>
+              </w:rPr>
+            </w:pPr>
+            <w:r>
+              <w:rPr>
+                <w:rFonts w:cs="Arial"/>
+                <w:lang w:eastAsia="ja-JP"/>
+              </w:rPr>
+              <w:t>8</w:t>
+            </w:r>
+          </w:p>
+        </w:tc>
+        <w:tc>
+          <w:tcPr>
+            <w:tcW w:w="801" w:type="dxa"/>
+            <w:shd w:val="clear" w:color="auto" w:fill="auto"/>
+            <w:noWrap/>
+            <w:vAlign w:val="bottom"/>
+          </w:tcPr>
+          <w:p>
+            <w:pPr>
+              <w:spacing w:line="240" w:lineRule="auto"/>
+              <w:jc w:val="center"/>
+              <w:rPr>
+                <w:rFonts w:cs="Arial"/>
+                <w:lang w:eastAsia="ja-JP"/>
+              </w:rPr>
+            </w:pPr>
+          </w:p>
+        </w:tc>
+        <w:tc>
+          <w:tcPr>
+            <w:tcW w:w="996" w:type="dxa"/>
             <w:shd w:val="clear" w:color="auto" w:fill="auto"/>
             <w:noWrap/>
             <w:vAlign w:val="bottom"/>
@@ -5387,7 +5641,7 @@
         </w:trPr>
         <w:tc>
           <w:tcPr>
-            <w:tcW w:w="1699" w:type="dxa"/>
+            <w:tcW w:w="1278" w:type="dxa"/>
             <w:shd w:val="clear" w:color="auto" w:fill="auto"/>
             <w:noWrap/>
           </w:tcPr>
@@ -5402,7 +5656,7 @@
         </w:tc>
         <w:tc>
           <w:tcPr>
-            <w:tcW w:w="900" w:type="dxa"/>
+            <w:tcW w:w="790" w:type="dxa"/>
             <w:shd w:val="clear" w:color="auto" w:fill="auto"/>
             <w:noWrap/>
             <w:vAlign w:val="bottom"/>
@@ -5427,7 +5681,7 @@
         </w:tc>
         <w:tc>
           <w:tcPr>
-            <w:tcW w:w="858" w:type="dxa"/>
+            <w:tcW w:w="893" w:type="dxa"/>
             <w:shd w:val="clear" w:color="auto" w:fill="auto"/>
             <w:noWrap/>
             <w:vAlign w:val="bottom"/>
@@ -5452,61 +5706,61 @@
         </w:tc>
         <w:tc>
           <w:tcPr>
-            <w:tcW w:w="1038" w:type="dxa"/>
-            <w:shd w:val="clear" w:color="auto" w:fill="auto"/>
-            <w:noWrap/>
-            <w:vAlign w:val="bottom"/>
-          </w:tcPr>
-          <w:p>
-            <w:pPr>
-              <w:spacing w:line="240" w:lineRule="auto"/>
-              <w:jc w:val="center"/>
-              <w:rPr>
-                <w:rFonts w:cs="Arial"/>
-                <w:lang w:eastAsia="ja-JP"/>
-              </w:rPr>
-            </w:pPr>
-          </w:p>
-        </w:tc>
-        <w:tc>
-          <w:tcPr>
-            <w:tcW w:w="854" w:type="dxa"/>
-            <w:shd w:val="clear" w:color="auto" w:fill="auto"/>
-            <w:noWrap/>
-            <w:vAlign w:val="bottom"/>
-          </w:tcPr>
-          <w:p>
-            <w:pPr>
-              <w:spacing w:line="240" w:lineRule="auto"/>
-              <w:jc w:val="center"/>
-              <w:rPr>
-                <w:rFonts w:cs="Arial"/>
-                <w:lang w:eastAsia="ja-JP"/>
-              </w:rPr>
-            </w:pPr>
-          </w:p>
-        </w:tc>
-        <w:tc>
-          <w:tcPr>
-            <w:tcW w:w="851" w:type="dxa"/>
-            <w:shd w:val="clear" w:color="auto" w:fill="auto"/>
-            <w:noWrap/>
-            <w:vAlign w:val="bottom"/>
-          </w:tcPr>
-          <w:p>
-            <w:pPr>
-              <w:spacing w:line="240" w:lineRule="auto"/>
-              <w:jc w:val="center"/>
-              <w:rPr>
-                <w:rFonts w:cs="Arial"/>
-                <w:lang w:eastAsia="ja-JP"/>
-              </w:rPr>
-            </w:pPr>
-          </w:p>
-        </w:tc>
-        <w:tc>
-          <w:tcPr>
-            <w:tcW w:w="0" w:type="auto"/>
+            <w:tcW w:w="793" w:type="dxa"/>
+            <w:shd w:val="clear" w:color="auto" w:fill="auto"/>
+            <w:noWrap/>
+            <w:vAlign w:val="bottom"/>
+          </w:tcPr>
+          <w:p>
+            <w:pPr>
+              <w:spacing w:line="240" w:lineRule="auto"/>
+              <w:jc w:val="center"/>
+              <w:rPr>
+                <w:rFonts w:cs="Arial"/>
+                <w:lang w:eastAsia="ja-JP"/>
+              </w:rPr>
+            </w:pPr>
+          </w:p>
+        </w:tc>
+        <w:tc>
+          <w:tcPr>
+            <w:tcW w:w="1203" w:type="dxa"/>
+            <w:shd w:val="clear" w:color="auto" w:fill="auto"/>
+            <w:noWrap/>
+            <w:vAlign w:val="bottom"/>
+          </w:tcPr>
+          <w:p>
+            <w:pPr>
+              <w:spacing w:line="240" w:lineRule="auto"/>
+              <w:jc w:val="center"/>
+              <w:rPr>
+                <w:rFonts w:cs="Arial"/>
+                <w:lang w:eastAsia="ja-JP"/>
+              </w:rPr>
+            </w:pPr>
+          </w:p>
+        </w:tc>
+        <w:tc>
+          <w:tcPr>
+            <w:tcW w:w="886" w:type="dxa"/>
+            <w:shd w:val="clear" w:color="auto" w:fill="auto"/>
+            <w:noWrap/>
+            <w:vAlign w:val="bottom"/>
+          </w:tcPr>
+          <w:p>
+            <w:pPr>
+              <w:spacing w:line="240" w:lineRule="auto"/>
+              <w:jc w:val="center"/>
+              <w:rPr>
+                <w:rFonts w:cs="Arial"/>
+                <w:lang w:eastAsia="ja-JP"/>
+              </w:rPr>
+            </w:pPr>
+          </w:p>
+        </w:tc>
+        <w:tc>
+          <w:tcPr>
+            <w:tcW w:w="1489" w:type="dxa"/>
             <w:shd w:val="clear" w:color="auto" w:fill="auto"/>
             <w:noWrap/>
             <w:vAlign w:val="bottom"/>
@@ -5531,25 +5785,47 @@
         </w:tc>
         <w:tc>
           <w:tcPr>
-            <w:tcW w:w="0" w:type="auto"/>
-            <w:shd w:val="clear" w:color="auto" w:fill="auto"/>
-            <w:noWrap/>
-            <w:vAlign w:val="bottom"/>
-          </w:tcPr>
-          <w:p>
-            <w:pPr>
-              <w:spacing w:line="240" w:lineRule="auto"/>
-              <w:jc w:val="center"/>
-              <w:rPr>
-                <w:rFonts w:cs="Arial"/>
-                <w:lang w:eastAsia="ja-JP"/>
-              </w:rPr>
-            </w:pPr>
-          </w:p>
-        </w:tc>
-        <w:tc>
-          <w:tcPr>
-            <w:tcW w:w="0" w:type="auto"/>
+            <w:tcW w:w="221" w:type="dxa"/>
+          </w:tcPr>
+          <w:p>
+            <w:pPr>
+              <w:spacing w:line="240" w:lineRule="auto"/>
+              <w:jc w:val="center"/>
+              <w:rPr>
+                <w:rFonts w:cs="Arial"/>
+                <w:lang w:eastAsia="ja-JP"/>
+              </w:rPr>
+            </w:pPr>
+            <w:r>
+              <w:rPr>
+                <w:rFonts w:cs="Arial"/>
+                <w:lang w:eastAsia="ja-JP"/>
+              </w:rPr>
+              <w:t>2</w:t>
+            </w:r>
+          </w:p>
+        </w:tc>
+        <w:tc>
+          <w:tcPr>
+            <w:tcW w:w="801" w:type="dxa"/>
+            <w:shd w:val="clear" w:color="auto" w:fill="auto"/>
+            <w:noWrap/>
+            <w:vAlign w:val="bottom"/>
+          </w:tcPr>
+          <w:p>
+            <w:pPr>
+              <w:spacing w:line="240" w:lineRule="auto"/>
+              <w:jc w:val="center"/>
+              <w:rPr>
+                <w:rFonts w:cs="Arial"/>
+                <w:lang w:eastAsia="ja-JP"/>
+              </w:rPr>
+            </w:pPr>
+          </w:p>
+        </w:tc>
+        <w:tc>
+          <w:tcPr>
+            <w:tcW w:w="996" w:type="dxa"/>
             <w:shd w:val="clear" w:color="auto" w:fill="auto"/>
             <w:noWrap/>
             <w:vAlign w:val="bottom"/>
@@ -5763,8 +6039,78 @@
               <w:jc w:val="both"/>
             </w:pPr>
             <w:r>
-              <w:t xml:space="preserve">Being the first iteration, there were confusions about what the iteration should be, what roles each team member has and or what the iteration plan should represent </w:t>
-            </w:r>
+              <w:t xml:space="preserve">Being the first iteration, there were confusions about what the iteration should be, what roles each team member has and or what the </w:t>
+            </w:r>
+            <w:r>
+              <w:t>iteration plan should represent.</w:t>
+            </w:r>
+          </w:p>
+        </w:tc>
+      </w:tr>
+      <w:tr>
+        <w:tc>
+          <w:tcPr>
+            <w:tcW w:w="3192" w:type="dxa"/>
+            <w:tcBorders>
+              <w:top w:val="single" w:sz="4" w:space="0" w:color="auto"/>
+              <w:left w:val="single" w:sz="4" w:space="0" w:color="auto"/>
+              <w:bottom w:val="single" w:sz="4" w:space="0" w:color="auto"/>
+              <w:right w:val="single" w:sz="4" w:space="0" w:color="auto"/>
+            </w:tcBorders>
+          </w:tcPr>
+          <w:p>
+            <w:pPr>
+              <w:pStyle w:val="BodyText"/>
+              <w:ind w:left="0"/>
+              <w:jc w:val="both"/>
+            </w:pPr>
+            <w:r>
+              <w:t>Estimate of hours work</w:t>
+            </w:r>
+          </w:p>
+        </w:tc>
+        <w:tc>
+          <w:tcPr>
+            <w:tcW w:w="1452" w:type="dxa"/>
+            <w:tcBorders>
+              <w:top w:val="single" w:sz="4" w:space="0" w:color="auto"/>
+              <w:left w:val="single" w:sz="4" w:space="0" w:color="auto"/>
+              <w:bottom w:val="single" w:sz="4" w:space="0" w:color="auto"/>
+              <w:right w:val="single" w:sz="4" w:space="0" w:color="auto"/>
+            </w:tcBorders>
+          </w:tcPr>
+          <w:p>
+            <w:pPr>
+              <w:pStyle w:val="BodyText"/>
+              <w:ind w:left="0"/>
+              <w:jc w:val="both"/>
+            </w:pPr>
+            <w:r>
+              <w:t>Solved</w:t>
+            </w:r>
+          </w:p>
+        </w:tc>
+        <w:tc>
+          <w:tcPr>
+            <w:tcW w:w="4932" w:type="dxa"/>
+            <w:tcBorders>
+              <w:top w:val="single" w:sz="4" w:space="0" w:color="auto"/>
+              <w:left w:val="single" w:sz="4" w:space="0" w:color="auto"/>
+              <w:bottom w:val="single" w:sz="4" w:space="0" w:color="auto"/>
+              <w:right w:val="single" w:sz="4" w:space="0" w:color="auto"/>
+            </w:tcBorders>
+          </w:tcPr>
+          <w:p>
+            <w:pPr>
+              <w:pStyle w:val="BodyText"/>
+              <w:ind w:left="0"/>
+              <w:jc w:val="both"/>
+            </w:pPr>
+            <w:r>
+              <w:t>The estimation for the amount of the hours which should be spent for each task is hard for the first iteration plan.</w:t>
+            </w:r>
+            <w:bookmarkStart w:id="1" w:name="_GoBack"/>
+            <w:bookmarkEnd w:id="1"/>
           </w:p>
         </w:tc>
       </w:tr>
@@ -5825,8 +6171,6 @@
         </w:rPr>
         <w:t>through of iteration build with team members received favorable response.</w:t>
       </w:r>
-      <w:bookmarkStart w:id="1" w:name="_GoBack"/>
-      <w:bookmarkEnd w:id="1"/>
     </w:p>
     <w:p>
       <w:pPr>
@@ -6006,7 +6350,6 @@
               <w:jc w:val="both"/>
             </w:pPr>
             <w:r>
-              <w:lastRenderedPageBreak/>
               <w:t>Assessment date</w:t>
             </w:r>
           </w:p>

</xml_diff>

<commit_message>
Adding Gannt Chart version 1
</commit_message>
<xml_diff>
--- a/Documentation/Iterations/Iteration 1/Iteration 1 Plan v2.docx
+++ b/Documentation/Iterations/Iteration 1/Iteration 1 Plan v2.docx
@@ -24,27 +24,17 @@
         <w:pStyle w:val="Heading2"/>
         <w:jc w:val="center"/>
       </w:pPr>
-      <w:r>
-        <w:fldChar w:fldCharType="begin"/>
-      </w:r>
-      <w:r>
-        <w:instrText xml:space="preserve"> TITLE  \* MERGEFORMAT </w:instrText>
-      </w:r>
-      <w:r>
-        <w:fldChar w:fldCharType="separate"/>
-      </w:r>
-      <w:r>
-        <w:t xml:space="preserve">Iteration </w:t>
-      </w:r>
-      <w:r>
-        <w:t xml:space="preserve">1 </w:t>
-      </w:r>
-      <w:r>
-        <w:t>Plan</w:t>
-      </w:r>
-      <w:r>
-        <w:fldChar w:fldCharType="end"/>
-      </w:r>
+      <w:fldSimple w:instr=" TITLE  \* MERGEFORMAT ">
+        <w:r>
+          <w:t xml:space="preserve">Iteration </w:t>
+        </w:r>
+        <w:r>
+          <w:t xml:space="preserve">1 </w:t>
+        </w:r>
+        <w:r>
+          <w:t>Plan</w:t>
+        </w:r>
+      </w:fldSimple>
     </w:p>
     <w:p>
       <w:pPr>
@@ -979,7 +969,7 @@
               <w:rPr>
                 <w:color w:val="000000" w:themeColor="text1"/>
               </w:rPr>
-              <w:t xml:space="preserve"> Iteration plan and reports</w:t>
+              <w:t xml:space="preserve"> Iteration reports</w:t>
             </w:r>
           </w:p>
         </w:tc>
@@ -4541,14 +4531,14 @@
                 <w:color w:val="000000" w:themeColor="text1"/>
               </w:rPr>
             </w:pPr>
-            <w:proofErr w:type="spellStart"/>
-            <w:r>
-              <w:rPr>
-                <w:color w:val="000000" w:themeColor="text1"/>
-              </w:rPr>
-              <w:t>Analyze</w:t>
-            </w:r>
-            <w:proofErr w:type="spellEnd"/>
+            <w:r>
+              <w:rPr>
+                <w:color w:val="000000" w:themeColor="text1"/>
+              </w:rPr>
+              <w:t>Analyse</w:t>
+            </w:r>
+            <w:bookmarkStart w:id="1" w:name="_GoBack"/>
+            <w:bookmarkEnd w:id="1"/>
             <w:r>
               <w:rPr>
                 <w:color w:val="000000" w:themeColor="text1"/>
@@ -5825,8 +5815,6 @@
         </w:rPr>
         <w:t>through of iteration build with team members received favorable response.</w:t>
       </w:r>
-      <w:bookmarkStart w:id="1" w:name="_GoBack"/>
-      <w:bookmarkEnd w:id="1"/>
     </w:p>
     <w:p>
       <w:pPr>

</xml_diff>